<commit_message>
Updated WFS handler. Addressed some prerequisites in the IIS7 install document
</commit_message>
<xml_diff>
--- a/genericwebservices/trunk/IIS7 Web Deployment.docx
+++ b/genericwebservices/trunk/IIS7 Web Deployment.docx
@@ -3,11 +3,633 @@
 <w:document xmlns:wpc="http://schemas.microsoft.com/office/word/2010/wordprocessingCanvas" xmlns:mc="http://schemas.openxmlformats.org/markup-compatibility/2006" xmlns:o="urn:schemas-microsoft-com:office:office" xmlns:r="http://schemas.openxmlformats.org/officeDocument/2006/relationships" xmlns:m="http://schemas.openxmlformats.org/officeDocument/2006/math" xmlns:v="urn:schemas-microsoft-com:vml" xmlns:wp14="http://schemas.microsoft.com/office/word/2010/wordprocessingDrawing" xmlns:wp="http://schemas.openxmlformats.org/drawingml/2006/wordprocessingDrawing" xmlns:w10="urn:schemas-microsoft-com:office:word" xmlns:w="http://schemas.openxmlformats.org/wordprocessingml/2006/main" xmlns:w14="http://schemas.microsoft.com/office/word/2010/wordml" xmlns:wpg="http://schemas.microsoft.com/office/word/2010/wordprocessingGroup" xmlns:wpi="http://schemas.microsoft.com/office/word/2010/wordprocessingInk" xmlns:wne="http://schemas.microsoft.com/office/word/2006/wordml" xmlns:wps="http://schemas.microsoft.com/office/word/2010/wordprocessingShape" mc:Ignorable="w14 wp14">
   <w:body>
     <w:p>
+      <w:pPr>
+        <w:pStyle w:val="Title"/>
+      </w:pPr>
       <w:r>
         <w:t>IIS7 Web Deployment</w:t>
       </w:r>
     </w:p>
     <w:p>
+      <w:pPr>
+        <w:pStyle w:val="Title"/>
+      </w:pPr>
+      <w:r>
+        <w:t>Import Application Deployment</w:t>
+      </w:r>
+    </w:p>
+    <w:p>
+      <w:r>
+        <w:t xml:space="preserve">This method involves </w:t>
+      </w:r>
+      <w:r>
+        <w:t>using the IIS 7 managers ability to add an web application via “Import Application” A packaged deployment file, create</w:t>
+      </w:r>
+      <w:r>
+        <w:t xml:space="preserve"> using </w:t>
+      </w:r>
+      <w:r>
+        <w:t>“</w:t>
+      </w:r>
+      <w:r>
+        <w:t>build package</w:t>
+      </w:r>
+      <w:r>
+        <w:t>” is used. A form with set of parameters is displayed.</w:t>
+      </w:r>
+    </w:p>
+    <w:p>
+      <w:r>
+        <w:t>Requires:</w:t>
+      </w:r>
+    </w:p>
+    <w:p>
+      <w:pPr>
+        <w:pStyle w:val="ListParagraph"/>
+        <w:numPr>
+          <w:ilvl w:val="0"/>
+          <w:numId w:val="3"/>
+        </w:numPr>
+      </w:pPr>
+      <w:r>
+        <w:t>IIS 7</w:t>
+      </w:r>
+    </w:p>
+    <w:p>
+      <w:pPr>
+        <w:pStyle w:val="ListParagraph"/>
+        <w:numPr>
+          <w:ilvl w:val="1"/>
+          <w:numId w:val="3"/>
+        </w:numPr>
+      </w:pPr>
+      <w:r>
+        <w:rPr>
+          <w:noProof/>
+        </w:rPr>
+        <w:t>ASP.Net 4.0 classic App Pool</w:t>
+      </w:r>
+    </w:p>
+    <w:p>
+      <w:pPr>
+        <w:pStyle w:val="ListParagraph"/>
+        <w:numPr>
+          <w:ilvl w:val="0"/>
+          <w:numId w:val="2"/>
+        </w:numPr>
+      </w:pPr>
+      <w:r>
+        <w:t>.Net 4.0</w:t>
+      </w:r>
+      <w:r>
+        <w:t xml:space="preserve"> (can be installed via the Web Platform Installer)</w:t>
+      </w:r>
+      <w:r>
+        <w:t xml:space="preserve"> </w:t>
+      </w:r>
+    </w:p>
+    <w:p>
+      <w:pPr>
+        <w:pStyle w:val="ListParagraph"/>
+        <w:numPr>
+          <w:ilvl w:val="0"/>
+          <w:numId w:val="2"/>
+        </w:numPr>
+      </w:pPr>
+      <w:r>
+        <w:t>Install via Web Platform Installer</w:t>
+      </w:r>
+    </w:p>
+    <w:p>
+      <w:pPr>
+        <w:pStyle w:val="ListParagraph"/>
+        <w:numPr>
+          <w:ilvl w:val="1"/>
+          <w:numId w:val="2"/>
+        </w:numPr>
+      </w:pPr>
+      <w:r>
+        <w:t>ASP MVC 3.</w:t>
+      </w:r>
+    </w:p>
+    <w:p>
+      <w:r>
+        <w:t>Steps:</w:t>
+      </w:r>
+    </w:p>
+    <w:p>
+      <w:pPr>
+        <w:pStyle w:val="ListParagraph"/>
+        <w:numPr>
+          <w:ilvl w:val="0"/>
+          <w:numId w:val="3"/>
+        </w:numPr>
+      </w:pPr>
+      <w:r>
+        <w:t>Download package and unzip</w:t>
+      </w:r>
+    </w:p>
+    <w:p>
+      <w:pPr>
+        <w:pStyle w:val="ListParagraph"/>
+        <w:numPr>
+          <w:ilvl w:val="0"/>
+          <w:numId w:val="3"/>
+        </w:numPr>
+      </w:pPr>
+      <w:r>
+        <w:t>Start IIS 7 Manager</w:t>
+      </w:r>
+    </w:p>
+    <w:p>
+      <w:pPr>
+        <w:pStyle w:val="ListParagraph"/>
+        <w:numPr>
+          <w:ilvl w:val="0"/>
+          <w:numId w:val="3"/>
+        </w:numPr>
+      </w:pPr>
+      <w:r>
+        <w:t>Create a new Application (directory) using “</w:t>
+      </w:r>
+      <w:r>
+        <w:rPr>
+          <w:noProof/>
+        </w:rPr>
+        <w:t>ASP.Net 4.0 classic” app pool</w:t>
+      </w:r>
+    </w:p>
+    <w:p>
+      <w:pPr>
+        <w:pStyle w:val="ListParagraph"/>
+        <w:numPr>
+          <w:ilvl w:val="0"/>
+          <w:numId w:val="3"/>
+        </w:numPr>
+      </w:pPr>
+      <w:r>
+        <w:rPr>
+          <w:noProof/>
+        </w:rPr>
+        <w:t>Import Application</w:t>
+      </w:r>
+    </w:p>
+    <w:p>
+      <w:pPr>
+        <w:pStyle w:val="ListParagraph"/>
+        <w:numPr>
+          <w:ilvl w:val="0"/>
+          <w:numId w:val="3"/>
+        </w:numPr>
+      </w:pPr>
+      <w:r>
+        <w:rPr>
+          <w:noProof/>
+        </w:rPr>
+        <w:t>Set Parameters</w:t>
+      </w:r>
+    </w:p>
+    <w:p>
+      <w:pPr>
+        <w:pStyle w:val="ListParagraph"/>
+        <w:numPr>
+          <w:ilvl w:val="1"/>
+          <w:numId w:val="3"/>
+        </w:numPr>
+      </w:pPr>
+      <w:r>
+        <w:t>Application Path (this example GenericWs2)</w:t>
+      </w:r>
+    </w:p>
+    <w:p>
+      <w:pPr>
+        <w:pStyle w:val="ListParagraph"/>
+        <w:numPr>
+          <w:ilvl w:val="1"/>
+          <w:numId w:val="3"/>
+        </w:numPr>
+      </w:pPr>
+      <w:proofErr w:type="spellStart"/>
+      <w:r>
+        <w:t>NetworkCode</w:t>
+      </w:r>
+      <w:proofErr w:type="spellEnd"/>
+    </w:p>
+    <w:p>
+      <w:pPr>
+        <w:pStyle w:val="ListParagraph"/>
+        <w:numPr>
+          <w:ilvl w:val="1"/>
+          <w:numId w:val="3"/>
+        </w:numPr>
+      </w:pPr>
+      <w:proofErr w:type="spellStart"/>
+      <w:r>
+        <w:t>VocabularyCode</w:t>
+      </w:r>
+      <w:proofErr w:type="spellEnd"/>
+    </w:p>
+    <w:p>
+      <w:pPr>
+        <w:pStyle w:val="ListParagraph"/>
+        <w:numPr>
+          <w:ilvl w:val="1"/>
+          <w:numId w:val="3"/>
+        </w:numPr>
+      </w:pPr>
+      <w:r>
+        <w:t>Contact Email</w:t>
+      </w:r>
+    </w:p>
+    <w:p>
+      <w:pPr>
+        <w:pStyle w:val="ListParagraph"/>
+        <w:numPr>
+          <w:ilvl w:val="1"/>
+          <w:numId w:val="3"/>
+        </w:numPr>
+      </w:pPr>
+      <w:proofErr w:type="spellStart"/>
+      <w:r>
+        <w:t>ConnectionString</w:t>
+      </w:r>
+      <w:proofErr w:type="spellEnd"/>
+      <w:r>
+        <w:t>: ODDM</w:t>
+      </w:r>
+    </w:p>
+    <w:p>
+      <w:pPr>
+        <w:pStyle w:val="ListParagraph"/>
+        <w:numPr>
+          <w:ilvl w:val="0"/>
+          <w:numId w:val="3"/>
+        </w:numPr>
+      </w:pPr>
+      <w:r>
+        <w:t>Disable dynamic compression</w:t>
+      </w:r>
+      <w:r>
+        <w:t xml:space="preserve"> is WFS is not working</w:t>
+      </w:r>
+    </w:p>
+    <w:p>
+      <w:pPr>
+        <w:pStyle w:val="ListParagraph"/>
+        <w:numPr>
+          <w:ilvl w:val="0"/>
+          <w:numId w:val="3"/>
+        </w:numPr>
+      </w:pPr>
+      <w:r>
+        <w:rPr>
+          <w:noProof/>
+        </w:rPr>
+        <w:t>Test</w:t>
+      </w:r>
+    </w:p>
+    <w:p>
+      <w:r>
+        <w:t>Parameters that you will need to know in order to install.</w:t>
+      </w:r>
+    </w:p>
+    <w:tbl>
+      <w:tblPr>
+        <w:tblStyle w:val="TableGrid"/>
+        <w:tblW w:w="0" w:type="auto"/>
+        <w:tblLook w:val="04A0" w:firstRow="1" w:lastRow="0" w:firstColumn="1" w:lastColumn="0" w:noHBand="0" w:noVBand="1"/>
+      </w:tblPr>
+      <w:tblGrid>
+        <w:gridCol w:w="2178"/>
+        <w:gridCol w:w="3510"/>
+        <w:gridCol w:w="3888"/>
+      </w:tblGrid>
+      <w:tr>
+        <w:tc>
+          <w:tcPr>
+            <w:tcW w:w="2178" w:type="dxa"/>
+          </w:tcPr>
+          <w:p>
+            <w:r>
+              <w:t>Parameter</w:t>
+            </w:r>
+          </w:p>
+        </w:tc>
+        <w:tc>
+          <w:tcPr>
+            <w:tcW w:w="3510" w:type="dxa"/>
+          </w:tcPr>
+          <w:p>
+            <w:r>
+              <w:t>Your value</w:t>
+            </w:r>
+          </w:p>
+        </w:tc>
+        <w:tc>
+          <w:tcPr>
+            <w:tcW w:w="3888" w:type="dxa"/>
+          </w:tcPr>
+          <w:p/>
+        </w:tc>
+      </w:tr>
+      <w:tr>
+        <w:tc>
+          <w:tcPr>
+            <w:tcW w:w="2178" w:type="dxa"/>
+          </w:tcPr>
+          <w:p>
+            <w:r>
+              <w:t>Application Path</w:t>
+            </w:r>
+          </w:p>
+        </w:tc>
+        <w:tc>
+          <w:tcPr>
+            <w:tcW w:w="3510" w:type="dxa"/>
+          </w:tcPr>
+          <w:p/>
+        </w:tc>
+        <w:tc>
+          <w:tcPr>
+            <w:tcW w:w="3888" w:type="dxa"/>
+          </w:tcPr>
+          <w:p/>
+        </w:tc>
+      </w:tr>
+      <w:tr>
+        <w:tc>
+          <w:tcPr>
+            <w:tcW w:w="2178" w:type="dxa"/>
+          </w:tcPr>
+          <w:p>
+            <w:proofErr w:type="spellStart"/>
+            <w:r>
+              <w:t>NetworkCode</w:t>
+            </w:r>
+            <w:proofErr w:type="spellEnd"/>
+          </w:p>
+        </w:tc>
+        <w:tc>
+          <w:tcPr>
+            <w:tcW w:w="3510" w:type="dxa"/>
+          </w:tcPr>
+          <w:p/>
+        </w:tc>
+        <w:tc>
+          <w:tcPr>
+            <w:tcW w:w="3888" w:type="dxa"/>
+          </w:tcPr>
+          <w:p/>
+        </w:tc>
+      </w:tr>
+      <w:tr>
+        <w:tc>
+          <w:tcPr>
+            <w:tcW w:w="2178" w:type="dxa"/>
+          </w:tcPr>
+          <w:p>
+            <w:proofErr w:type="spellStart"/>
+            <w:r>
+              <w:t>VocabularyCode</w:t>
+            </w:r>
+            <w:proofErr w:type="spellEnd"/>
+          </w:p>
+        </w:tc>
+        <w:tc>
+          <w:tcPr>
+            <w:tcW w:w="3510" w:type="dxa"/>
+          </w:tcPr>
+          <w:p/>
+        </w:tc>
+        <w:tc>
+          <w:tcPr>
+            <w:tcW w:w="3888" w:type="dxa"/>
+          </w:tcPr>
+          <w:p/>
+        </w:tc>
+      </w:tr>
+      <w:tr>
+        <w:tc>
+          <w:tcPr>
+            <w:tcW w:w="2178" w:type="dxa"/>
+          </w:tcPr>
+          <w:p>
+            <w:r>
+              <w:t>Contact Email</w:t>
+            </w:r>
+          </w:p>
+        </w:tc>
+        <w:tc>
+          <w:tcPr>
+            <w:tcW w:w="3510" w:type="dxa"/>
+          </w:tcPr>
+          <w:p/>
+        </w:tc>
+        <w:tc>
+          <w:tcPr>
+            <w:tcW w:w="3888" w:type="dxa"/>
+          </w:tcPr>
+          <w:p/>
+        </w:tc>
+      </w:tr>
+      <w:tr>
+        <w:tc>
+          <w:tcPr>
+            <w:tcW w:w="2178" w:type="dxa"/>
+          </w:tcPr>
+          <w:p>
+            <w:proofErr w:type="spellStart"/>
+            <w:r>
+              <w:t>ConnectionString</w:t>
+            </w:r>
+            <w:proofErr w:type="spellEnd"/>
+            <w:r>
+              <w:t xml:space="preserve"> For ODM</w:t>
+            </w:r>
+          </w:p>
+        </w:tc>
+        <w:tc>
+          <w:tcPr>
+            <w:tcW w:w="3510" w:type="dxa"/>
+          </w:tcPr>
+          <w:p/>
+        </w:tc>
+        <w:tc>
+          <w:tcPr>
+            <w:tcW w:w="3888" w:type="dxa"/>
+          </w:tcPr>
+          <w:p/>
+        </w:tc>
+      </w:tr>
+    </w:tbl>
+    <w:p/>
+    <w:p>
+      <w:r>
+        <w:t>Detailed Steps:</w:t>
+      </w:r>
+    </w:p>
+    <w:p>
+      <w:pPr>
+        <w:pStyle w:val="Heading1"/>
+      </w:pPr>
+      <w:r>
+        <w:lastRenderedPageBreak/>
+        <w:t>Prerequisites</w:t>
+      </w:r>
+    </w:p>
+    <w:p>
+      <w:pPr>
+        <w:pStyle w:val="Heading2"/>
+      </w:pPr>
+      <w:r>
+        <w:t>Web Platform Installer</w:t>
+      </w:r>
+    </w:p>
+    <w:p>
+      <w:r>
+        <w:t xml:space="preserve">Install it from: </w:t>
+      </w:r>
+      <w:hyperlink r:id="rId6" w:history="1">
+        <w:r>
+          <w:rPr>
+            <w:rStyle w:val="Hyperlink"/>
+          </w:rPr>
+          <w:t>http://www.microsoft.com/web/downloads/platform.aspx</w:t>
+        </w:r>
+      </w:hyperlink>
+    </w:p>
+    <w:p>
+      <w:r>
+        <w:rPr>
+          <w:noProof/>
+        </w:rPr>
+        <w:drawing>
+          <wp:anchor distT="0" distB="0" distL="114300" distR="114300" simplePos="0" relativeHeight="251658240" behindDoc="1" locked="0" layoutInCell="1" allowOverlap="1" wp14:anchorId="1C2D3F7A" wp14:editId="0EE8E47E">
+            <wp:simplePos x="0" y="0"/>
+            <wp:positionH relativeFrom="column">
+              <wp:posOffset>2146935</wp:posOffset>
+            </wp:positionH>
+            <wp:positionV relativeFrom="paragraph">
+              <wp:posOffset>245745</wp:posOffset>
+            </wp:positionV>
+            <wp:extent cx="3620770" cy="2496185"/>
+            <wp:effectExtent l="0" t="0" r="0" b="0"/>
+            <wp:wrapThrough wrapText="left">
+              <wp:wrapPolygon edited="0">
+                <wp:start x="0" y="0"/>
+                <wp:lineTo x="0" y="21430"/>
+                <wp:lineTo x="21479" y="21430"/>
+                <wp:lineTo x="21479" y="0"/>
+                <wp:lineTo x="0" y="0"/>
+              </wp:wrapPolygon>
+            </wp:wrapThrough>
+            <wp:docPr id="11" name="Picture 11"/>
+            <wp:cNvGraphicFramePr>
+              <a:graphicFrameLocks xmlns:a="http://schemas.openxmlformats.org/drawingml/2006/main" noChangeAspect="1"/>
+            </wp:cNvGraphicFramePr>
+            <a:graphic xmlns:a="http://schemas.openxmlformats.org/drawingml/2006/main">
+              <a:graphicData uri="http://schemas.openxmlformats.org/drawingml/2006/picture">
+                <pic:pic xmlns:pic="http://schemas.openxmlformats.org/drawingml/2006/picture">
+                  <pic:nvPicPr>
+                    <pic:cNvPr id="0" name=""/>
+                    <pic:cNvPicPr/>
+                  </pic:nvPicPr>
+                  <pic:blipFill>
+                    <a:blip r:embed="rId7">
+                      <a:extLst>
+                        <a:ext uri="{28A0092B-C50C-407E-A947-70E740481C1C}">
+                          <a14:useLocalDpi xmlns:a14="http://schemas.microsoft.com/office/drawing/2010/main" val="0"/>
+                        </a:ext>
+                      </a:extLst>
+                    </a:blip>
+                    <a:stretch>
+                      <a:fillRect/>
+                    </a:stretch>
+                  </pic:blipFill>
+                  <pic:spPr>
+                    <a:xfrm>
+                      <a:off x="0" y="0"/>
+                      <a:ext cx="3620770" cy="2496185"/>
+                    </a:xfrm>
+                    <a:prstGeom prst="rect">
+                      <a:avLst/>
+                    </a:prstGeom>
+                  </pic:spPr>
+                </pic:pic>
+              </a:graphicData>
+            </a:graphic>
+            <wp14:sizeRelH relativeFrom="margin">
+              <wp14:pctWidth>0</wp14:pctWidth>
+            </wp14:sizeRelH>
+            <wp14:sizeRelV relativeFrom="margin">
+              <wp14:pctHeight>0</wp14:pctHeight>
+            </wp14:sizeRelV>
+          </wp:anchor>
+        </w:drawing>
+      </w:r>
+      <w:r>
+        <w:t>The web platform installer will download and install components, frameworks, and web applications. It can even do items like PHP</w:t>
+      </w:r>
+    </w:p>
+    <w:p>
+      <w:r>
+        <w:t>If not installed install:</w:t>
+      </w:r>
+      <w:r>
+        <w:rPr>
+          <w:noProof/>
+        </w:rPr>
+        <w:t xml:space="preserve"> </w:t>
+      </w:r>
+    </w:p>
+    <w:p>
+      <w:pPr>
+        <w:pStyle w:val="ListParagraph"/>
+        <w:numPr>
+          <w:ilvl w:val="0"/>
+          <w:numId w:val="4"/>
+        </w:numPr>
+      </w:pPr>
+      <w:r>
+        <w:t>.net 4.0</w:t>
+      </w:r>
+    </w:p>
+    <w:p>
+      <w:pPr>
+        <w:pStyle w:val="ListParagraph"/>
+        <w:numPr>
+          <w:ilvl w:val="0"/>
+          <w:numId w:val="4"/>
+        </w:numPr>
+      </w:pPr>
+      <w:r>
+        <w:t>ASP MVC 3.0</w:t>
+      </w:r>
+    </w:p>
+    <w:p>
+      <w:pPr>
+        <w:pStyle w:val="ListParagraph"/>
+      </w:pPr>
+    </w:p>
+    <w:p>
+      <w:pPr>
+        <w:pStyle w:val="Heading1"/>
+      </w:pPr>
+    </w:p>
+    <w:p>
+      <w:pPr>
+        <w:pStyle w:val="Heading1"/>
+      </w:pPr>
+    </w:p>
+    <w:p>
+      <w:pPr>
+        <w:pStyle w:val="Heading1"/>
+      </w:pPr>
+      <w:r>
+        <w:t>Install:</w:t>
+      </w:r>
+    </w:p>
+    <w:p>
       <w:r>
         <w:t>0) Download package and unzip</w:t>
       </w:r>
@@ -18,7 +640,7 @@
       </w:r>
     </w:p>
     <w:p>
-      <w:hyperlink r:id="rId6" w:history="1">
+      <w:hyperlink r:id="rId8" w:history="1">
         <w:r>
           <w:rPr>
             <w:rStyle w:val="Hyperlink"/>
@@ -49,7 +671,7 @@
                     <pic:cNvPicPr/>
                   </pic:nvPicPr>
                   <pic:blipFill>
-                    <a:blip r:embed="rId7"/>
+                    <a:blip r:embed="rId9"/>
                     <a:stretch>
                       <a:fillRect/>
                     </a:stretch>
@@ -133,127 +755,12 @@
         <w:rPr>
           <w:noProof/>
         </w:rPr>
+        <w:lastRenderedPageBreak/>
         <w:drawing>
           <wp:inline distT="0" distB="0" distL="0" distR="0" wp14:anchorId="0615D222" wp14:editId="0E2B0605">
             <wp:extent cx="2677886" cy="1783611"/>
             <wp:effectExtent l="0" t="0" r="8255" b="7620"/>
             <wp:docPr id="12" name="Picture 12"/>
-            <wp:cNvGraphicFramePr>
-              <a:graphicFrameLocks xmlns:a="http://schemas.openxmlformats.org/drawingml/2006/main" noChangeAspect="1"/>
-            </wp:cNvGraphicFramePr>
-            <a:graphic xmlns:a="http://schemas.openxmlformats.org/drawingml/2006/main">
-              <a:graphicData uri="http://schemas.openxmlformats.org/drawingml/2006/picture">
-                <pic:pic xmlns:pic="http://schemas.openxmlformats.org/drawingml/2006/picture">
-                  <pic:nvPicPr>
-                    <pic:cNvPr id="0" name=""/>
-                    <pic:cNvPicPr/>
-                  </pic:nvPicPr>
-                  <pic:blipFill>
-                    <a:blip r:embed="rId8"/>
-                    <a:stretch>
-                      <a:fillRect/>
-                    </a:stretch>
-                  </pic:blipFill>
-                  <pic:spPr>
-                    <a:xfrm>
-                      <a:off x="0" y="0"/>
-                      <a:ext cx="2679660" cy="1784793"/>
-                    </a:xfrm>
-                    <a:prstGeom prst="rect">
-                      <a:avLst/>
-                    </a:prstGeom>
-                  </pic:spPr>
-                </pic:pic>
-              </a:graphicData>
-            </a:graphic>
-          </wp:inline>
-        </w:drawing>
-      </w:r>
-    </w:p>
-    <w:p>
-      <w:pPr>
-        <w:rPr>
-          <w:noProof/>
-        </w:rPr>
-      </w:pPr>
-    </w:p>
-    <w:p>
-      <w:r>
-        <w:t>3)</w:t>
-      </w:r>
-      <w:r>
-        <w:t xml:space="preserve"> On the Right, in the Deploy </w:t>
-      </w:r>
-      <w:proofErr w:type="gramStart"/>
-      <w:r>
-        <w:t>Section ,click</w:t>
-      </w:r>
-      <w:proofErr w:type="gramEnd"/>
-      <w:r>
-        <w:t xml:space="preserve"> Import</w:t>
-      </w:r>
-      <w:r>
-        <w:t xml:space="preserve"> Application</w:t>
-      </w:r>
-    </w:p>
-    <w:p>
-      <w:r>
-        <w:rPr>
-          <w:noProof/>
-        </w:rPr>
-        <w:lastRenderedPageBreak/>
-        <w:drawing>
-          <wp:inline distT="0" distB="0" distL="0" distR="0" wp14:anchorId="7EFFD1C4" wp14:editId="371F42AA">
-            <wp:extent cx="2834640" cy="2237427"/>
-            <wp:effectExtent l="0" t="0" r="3810" b="0"/>
-            <wp:docPr id="1" name="Picture 1"/>
-            <wp:cNvGraphicFramePr>
-              <a:graphicFrameLocks xmlns:a="http://schemas.openxmlformats.org/drawingml/2006/main" noChangeAspect="1"/>
-            </wp:cNvGraphicFramePr>
-            <a:graphic xmlns:a="http://schemas.openxmlformats.org/drawingml/2006/main">
-              <a:graphicData uri="http://schemas.openxmlformats.org/drawingml/2006/picture">
-                <pic:pic xmlns:pic="http://schemas.openxmlformats.org/drawingml/2006/picture">
-                  <pic:nvPicPr>
-                    <pic:cNvPr id="0" name=""/>
-                    <pic:cNvPicPr/>
-                  </pic:nvPicPr>
-                  <pic:blipFill>
-                    <a:blip r:embed="rId9"/>
-                    <a:stretch>
-                      <a:fillRect/>
-                    </a:stretch>
-                  </pic:blipFill>
-                  <pic:spPr>
-                    <a:xfrm>
-                      <a:off x="0" y="0"/>
-                      <a:ext cx="2835736" cy="2238292"/>
-                    </a:xfrm>
-                    <a:prstGeom prst="rect">
-                      <a:avLst/>
-                    </a:prstGeom>
-                  </pic:spPr>
-                </pic:pic>
-              </a:graphicData>
-            </a:graphic>
-          </wp:inline>
-        </w:drawing>
-      </w:r>
-    </w:p>
-    <w:p>
-      <w:r>
-        <w:t>Select the GenericWs2.zip</w:t>
-      </w:r>
-    </w:p>
-    <w:p>
-      <w:r>
-        <w:rPr>
-          <w:noProof/>
-        </w:rPr>
-        <w:drawing>
-          <wp:inline distT="0" distB="0" distL="0" distR="0" wp14:anchorId="0D677AB8" wp14:editId="55338FDD">
-            <wp:extent cx="3886200" cy="3772438"/>
-            <wp:effectExtent l="0" t="0" r="0" b="0"/>
-            <wp:docPr id="3" name="Picture 3"/>
             <wp:cNvGraphicFramePr>
               <a:graphicFrameLocks xmlns:a="http://schemas.openxmlformats.org/drawingml/2006/main" noChangeAspect="1"/>
             </wp:cNvGraphicFramePr>
@@ -273,7 +780,7 @@
                   <pic:spPr>
                     <a:xfrm>
                       <a:off x="0" y="0"/>
-                      <a:ext cx="3886200" cy="3772438"/>
+                      <a:ext cx="2679660" cy="1784793"/>
                     </a:xfrm>
                     <a:prstGeom prst="rect">
                       <a:avLst/>
@@ -286,18 +793,43 @@
         </w:drawing>
       </w:r>
     </w:p>
-    <w:p/>
-    <w:p>
-      <w:r>
+    <w:p>
+      <w:pPr>
         <w:rPr>
           <w:noProof/>
         </w:rPr>
-        <w:lastRenderedPageBreak/>
+      </w:pPr>
+    </w:p>
+    <w:p>
+      <w:r>
+        <w:t>3)</w:t>
+      </w:r>
+      <w:r>
+        <w:t xml:space="preserve"> On the Right, in the Deploy Section</w:t>
+      </w:r>
+      <w:r>
+        <w:t xml:space="preserve">, </w:t>
+      </w:r>
+      <w:r>
+        <w:t>click</w:t>
+      </w:r>
+      <w:r>
+        <w:t xml:space="preserve"> Import</w:t>
+      </w:r>
+      <w:r>
+        <w:t xml:space="preserve"> Application</w:t>
+      </w:r>
+    </w:p>
+    <w:p>
+      <w:r>
+        <w:rPr>
+          <w:noProof/>
+        </w:rPr>
         <w:drawing>
-          <wp:inline distT="0" distB="0" distL="0" distR="0" wp14:anchorId="570C7559" wp14:editId="2D109476">
-            <wp:extent cx="2769326" cy="2069894"/>
-            <wp:effectExtent l="0" t="0" r="0" b="6985"/>
-            <wp:docPr id="4" name="Picture 4"/>
+          <wp:inline distT="0" distB="0" distL="0" distR="0" wp14:anchorId="7EFFD1C4" wp14:editId="371F42AA">
+            <wp:extent cx="2834640" cy="2237427"/>
+            <wp:effectExtent l="0" t="0" r="3810" b="0"/>
+            <wp:docPr id="1" name="Picture 1"/>
             <wp:cNvGraphicFramePr>
               <a:graphicFrameLocks xmlns:a="http://schemas.openxmlformats.org/drawingml/2006/main" noChangeAspect="1"/>
             </wp:cNvGraphicFramePr>
@@ -317,6 +849,97 @@
                   <pic:spPr>
                     <a:xfrm>
                       <a:off x="0" y="0"/>
+                      <a:ext cx="2835736" cy="2238292"/>
+                    </a:xfrm>
+                    <a:prstGeom prst="rect">
+                      <a:avLst/>
+                    </a:prstGeom>
+                  </pic:spPr>
+                </pic:pic>
+              </a:graphicData>
+            </a:graphic>
+          </wp:inline>
+        </w:drawing>
+      </w:r>
+    </w:p>
+    <w:p>
+      <w:r>
+        <w:t>Select the GenericWs2.zip</w:t>
+      </w:r>
+    </w:p>
+    <w:p>
+      <w:r>
+        <w:rPr>
+          <w:noProof/>
+        </w:rPr>
+        <w:lastRenderedPageBreak/>
+        <w:drawing>
+          <wp:inline distT="0" distB="0" distL="0" distR="0" wp14:anchorId="0D677AB8" wp14:editId="55338FDD">
+            <wp:extent cx="3886200" cy="3772438"/>
+            <wp:effectExtent l="0" t="0" r="0" b="0"/>
+            <wp:docPr id="3" name="Picture 3"/>
+            <wp:cNvGraphicFramePr>
+              <a:graphicFrameLocks xmlns:a="http://schemas.openxmlformats.org/drawingml/2006/main" noChangeAspect="1"/>
+            </wp:cNvGraphicFramePr>
+            <a:graphic xmlns:a="http://schemas.openxmlformats.org/drawingml/2006/main">
+              <a:graphicData uri="http://schemas.openxmlformats.org/drawingml/2006/picture">
+                <pic:pic xmlns:pic="http://schemas.openxmlformats.org/drawingml/2006/picture">
+                  <pic:nvPicPr>
+                    <pic:cNvPr id="0" name=""/>
+                    <pic:cNvPicPr/>
+                  </pic:nvPicPr>
+                  <pic:blipFill>
+                    <a:blip r:embed="rId12"/>
+                    <a:stretch>
+                      <a:fillRect/>
+                    </a:stretch>
+                  </pic:blipFill>
+                  <pic:spPr>
+                    <a:xfrm>
+                      <a:off x="0" y="0"/>
+                      <a:ext cx="3886200" cy="3772438"/>
+                    </a:xfrm>
+                    <a:prstGeom prst="rect">
+                      <a:avLst/>
+                    </a:prstGeom>
+                  </pic:spPr>
+                </pic:pic>
+              </a:graphicData>
+            </a:graphic>
+          </wp:inline>
+        </w:drawing>
+      </w:r>
+    </w:p>
+    <w:p/>
+    <w:p>
+      <w:r>
+        <w:rPr>
+          <w:noProof/>
+        </w:rPr>
+        <w:drawing>
+          <wp:inline distT="0" distB="0" distL="0" distR="0" wp14:anchorId="570C7559" wp14:editId="2D109476">
+            <wp:extent cx="2769326" cy="2069894"/>
+            <wp:effectExtent l="0" t="0" r="0" b="6985"/>
+            <wp:docPr id="4" name="Picture 4"/>
+            <wp:cNvGraphicFramePr>
+              <a:graphicFrameLocks xmlns:a="http://schemas.openxmlformats.org/drawingml/2006/main" noChangeAspect="1"/>
+            </wp:cNvGraphicFramePr>
+            <a:graphic xmlns:a="http://schemas.openxmlformats.org/drawingml/2006/main">
+              <a:graphicData uri="http://schemas.openxmlformats.org/drawingml/2006/picture">
+                <pic:pic xmlns:pic="http://schemas.openxmlformats.org/drawingml/2006/picture">
+                  <pic:nvPicPr>
+                    <pic:cNvPr id="0" name=""/>
+                    <pic:cNvPicPr/>
+                  </pic:nvPicPr>
+                  <pic:blipFill>
+                    <a:blip r:embed="rId13"/>
+                    <a:stretch>
+                      <a:fillRect/>
+                    </a:stretch>
+                  </pic:blipFill>
+                  <pic:spPr>
+                    <a:xfrm>
+                      <a:off x="0" y="0"/>
                       <a:ext cx="2770005" cy="2070402"/>
                     </a:xfrm>
                     <a:prstGeom prst="rect">
@@ -353,11 +976,9 @@
           <w:numId w:val="1"/>
         </w:numPr>
       </w:pPr>
-      <w:proofErr w:type="spellStart"/>
-      <w:r>
-        <w:t>Applcation</w:t>
-      </w:r>
-      <w:proofErr w:type="spellEnd"/>
+      <w:r>
+        <w:t>Application</w:t>
+      </w:r>
       <w:r>
         <w:t xml:space="preserve"> Path</w:t>
       </w:r>
@@ -402,6 +1023,7 @@
         </w:numPr>
       </w:pPr>
       <w:r>
+        <w:lastRenderedPageBreak/>
         <w:t>Contact Email</w:t>
       </w:r>
     </w:p>
@@ -478,7 +1100,7 @@
                     <pic:cNvPicPr/>
                   </pic:nvPicPr>
                   <pic:blipFill>
-                    <a:blip r:embed="rId12"/>
+                    <a:blip r:embed="rId14"/>
                     <a:stretch>
                       <a:fillRect/>
                     </a:stretch>
@@ -504,109 +1126,11 @@
         <w:rPr>
           <w:noProof/>
         </w:rPr>
-        <w:lastRenderedPageBreak/>
         <w:drawing>
           <wp:inline distT="0" distB="0" distL="0" distR="0" wp14:anchorId="21BBCCDE" wp14:editId="24059CE7">
             <wp:extent cx="3429000" cy="2639157"/>
             <wp:effectExtent l="0" t="0" r="0" b="8890"/>
             <wp:docPr id="8" name="Picture 8"/>
-            <wp:cNvGraphicFramePr>
-              <a:graphicFrameLocks xmlns:a="http://schemas.openxmlformats.org/drawingml/2006/main" noChangeAspect="1"/>
-            </wp:cNvGraphicFramePr>
-            <a:graphic xmlns:a="http://schemas.openxmlformats.org/drawingml/2006/main">
-              <a:graphicData uri="http://schemas.openxmlformats.org/drawingml/2006/picture">
-                <pic:pic xmlns:pic="http://schemas.openxmlformats.org/drawingml/2006/picture">
-                  <pic:nvPicPr>
-                    <pic:cNvPr id="0" name=""/>
-                    <pic:cNvPicPr/>
-                  </pic:nvPicPr>
-                  <pic:blipFill>
-                    <a:blip r:embed="rId13"/>
-                    <a:stretch>
-                      <a:fillRect/>
-                    </a:stretch>
-                  </pic:blipFill>
-                  <pic:spPr>
-                    <a:xfrm>
-                      <a:off x="0" y="0"/>
-                      <a:ext cx="3432125" cy="2641562"/>
-                    </a:xfrm>
-                    <a:prstGeom prst="rect">
-                      <a:avLst/>
-                    </a:prstGeom>
-                  </pic:spPr>
-                </pic:pic>
-              </a:graphicData>
-            </a:graphic>
-          </wp:inline>
-        </w:drawing>
-      </w:r>
-    </w:p>
-    <w:p/>
-    <w:p>
-      <w:r>
-        <w:rPr>
-          <w:noProof/>
-        </w:rPr>
-        <w:drawing>
-          <wp:inline distT="0" distB="0" distL="0" distR="0" wp14:anchorId="098DF974" wp14:editId="0397AB6C">
-            <wp:extent cx="4069080" cy="3083546"/>
-            <wp:effectExtent l="0" t="0" r="7620" b="3175"/>
-            <wp:docPr id="9" name="Picture 9"/>
-            <wp:cNvGraphicFramePr>
-              <a:graphicFrameLocks xmlns:a="http://schemas.openxmlformats.org/drawingml/2006/main" noChangeAspect="1"/>
-            </wp:cNvGraphicFramePr>
-            <a:graphic xmlns:a="http://schemas.openxmlformats.org/drawingml/2006/main">
-              <a:graphicData uri="http://schemas.openxmlformats.org/drawingml/2006/picture">
-                <pic:pic xmlns:pic="http://schemas.openxmlformats.org/drawingml/2006/picture">
-                  <pic:nvPicPr>
-                    <pic:cNvPr id="0" name=""/>
-                    <pic:cNvPicPr/>
-                  </pic:nvPicPr>
-                  <pic:blipFill>
-                    <a:blip r:embed="rId14"/>
-                    <a:stretch>
-                      <a:fillRect/>
-                    </a:stretch>
-                  </pic:blipFill>
-                  <pic:spPr>
-                    <a:xfrm>
-                      <a:off x="0" y="0"/>
-                      <a:ext cx="4069080" cy="3083546"/>
-                    </a:xfrm>
-                    <a:prstGeom prst="rect">
-                      <a:avLst/>
-                    </a:prstGeom>
-                  </pic:spPr>
-                </pic:pic>
-              </a:graphicData>
-            </a:graphic>
-          </wp:inline>
-        </w:drawing>
-      </w:r>
-    </w:p>
-    <w:p/>
-    <w:p>
-      <w:r>
-        <w:t>Click until finished</w:t>
-      </w:r>
-    </w:p>
-    <w:p>
-      <w:r>
-        <w:t>Refresh:</w:t>
-      </w:r>
-    </w:p>
-    <w:p>
-      <w:r>
-        <w:rPr>
-          <w:noProof/>
-        </w:rPr>
-        <w:lastRenderedPageBreak/>
-        <w:drawing>
-          <wp:inline distT="0" distB="0" distL="0" distR="0" wp14:anchorId="5CF04CE1" wp14:editId="2871E35A">
-            <wp:extent cx="3442063" cy="2832347"/>
-            <wp:effectExtent l="0" t="0" r="6350" b="6350"/>
-            <wp:docPr id="10" name="Picture 10"/>
             <wp:cNvGraphicFramePr>
               <a:graphicFrameLocks xmlns:a="http://schemas.openxmlformats.org/drawingml/2006/main" noChangeAspect="1"/>
             </wp:cNvGraphicFramePr>
@@ -626,6 +1150,103 @@
                   <pic:spPr>
                     <a:xfrm>
                       <a:off x="0" y="0"/>
+                      <a:ext cx="3432125" cy="2641562"/>
+                    </a:xfrm>
+                    <a:prstGeom prst="rect">
+                      <a:avLst/>
+                    </a:prstGeom>
+                  </pic:spPr>
+                </pic:pic>
+              </a:graphicData>
+            </a:graphic>
+          </wp:inline>
+        </w:drawing>
+      </w:r>
+    </w:p>
+    <w:p/>
+    <w:p>
+      <w:r>
+        <w:rPr>
+          <w:noProof/>
+        </w:rPr>
+        <w:lastRenderedPageBreak/>
+        <w:drawing>
+          <wp:inline distT="0" distB="0" distL="0" distR="0" wp14:anchorId="098DF974" wp14:editId="0397AB6C">
+            <wp:extent cx="4069080" cy="3083546"/>
+            <wp:effectExtent l="0" t="0" r="7620" b="3175"/>
+            <wp:docPr id="9" name="Picture 9"/>
+            <wp:cNvGraphicFramePr>
+              <a:graphicFrameLocks xmlns:a="http://schemas.openxmlformats.org/drawingml/2006/main" noChangeAspect="1"/>
+            </wp:cNvGraphicFramePr>
+            <a:graphic xmlns:a="http://schemas.openxmlformats.org/drawingml/2006/main">
+              <a:graphicData uri="http://schemas.openxmlformats.org/drawingml/2006/picture">
+                <pic:pic xmlns:pic="http://schemas.openxmlformats.org/drawingml/2006/picture">
+                  <pic:nvPicPr>
+                    <pic:cNvPr id="0" name=""/>
+                    <pic:cNvPicPr/>
+                  </pic:nvPicPr>
+                  <pic:blipFill>
+                    <a:blip r:embed="rId16"/>
+                    <a:stretch>
+                      <a:fillRect/>
+                    </a:stretch>
+                  </pic:blipFill>
+                  <pic:spPr>
+                    <a:xfrm>
+                      <a:off x="0" y="0"/>
+                      <a:ext cx="4069080" cy="3083546"/>
+                    </a:xfrm>
+                    <a:prstGeom prst="rect">
+                      <a:avLst/>
+                    </a:prstGeom>
+                  </pic:spPr>
+                </pic:pic>
+              </a:graphicData>
+            </a:graphic>
+          </wp:inline>
+        </w:drawing>
+      </w:r>
+    </w:p>
+    <w:p/>
+    <w:p>
+      <w:r>
+        <w:t>Click until finished</w:t>
+      </w:r>
+    </w:p>
+    <w:p>
+      <w:r>
+        <w:t>Refresh:</w:t>
+      </w:r>
+    </w:p>
+    <w:p>
+      <w:r>
+        <w:rPr>
+          <w:noProof/>
+        </w:rPr>
+        <w:drawing>
+          <wp:inline distT="0" distB="0" distL="0" distR="0" wp14:anchorId="5CF04CE1" wp14:editId="2871E35A">
+            <wp:extent cx="3442063" cy="2832347"/>
+            <wp:effectExtent l="0" t="0" r="6350" b="6350"/>
+            <wp:docPr id="10" name="Picture 10"/>
+            <wp:cNvGraphicFramePr>
+              <a:graphicFrameLocks xmlns:a="http://schemas.openxmlformats.org/drawingml/2006/main" noChangeAspect="1"/>
+            </wp:cNvGraphicFramePr>
+            <a:graphic xmlns:a="http://schemas.openxmlformats.org/drawingml/2006/main">
+              <a:graphicData uri="http://schemas.openxmlformats.org/drawingml/2006/picture">
+                <pic:pic xmlns:pic="http://schemas.openxmlformats.org/drawingml/2006/picture">
+                  <pic:nvPicPr>
+                    <pic:cNvPr id="0" name=""/>
+                    <pic:cNvPicPr/>
+                  </pic:nvPicPr>
+                  <pic:blipFill>
+                    <a:blip r:embed="rId17"/>
+                    <a:stretch>
+                      <a:fillRect/>
+                    </a:stretch>
+                  </pic:blipFill>
+                  <pic:spPr>
+                    <a:xfrm>
+                      <a:off x="0" y="0"/>
                       <a:ext cx="3442063" cy="2832347"/>
                     </a:xfrm>
                     <a:prstGeom prst="rect">
@@ -646,7 +1267,7 @@
       </w:r>
     </w:p>
     <w:p>
-      <w:hyperlink r:id="rId16" w:history="1">
+      <w:hyperlink r:id="rId18" w:history="1">
         <w:r>
           <w:rPr>
             <w:rStyle w:val="Hyperlink"/>
@@ -660,6 +1281,7 @@
     </w:p>
     <w:p>
       <w:r>
+        <w:lastRenderedPageBreak/>
         <w:t>It will take a while to start. It is attempting to get the concepts from the HIS central catalog for any associated variables.</w:t>
       </w:r>
     </w:p>
@@ -689,7 +1311,7 @@
                     <pic:cNvPicPr/>
                   </pic:nvPicPr>
                   <pic:blipFill>
-                    <a:blip r:embed="rId17"/>
+                    <a:blip r:embed="rId19"/>
                     <a:stretch>
                       <a:fillRect/>
                     </a:stretch>
@@ -723,8 +1345,6 @@
       <w:r>
         <w:t xml:space="preserve"> 1.1, and test the rest service interface</w:t>
       </w:r>
-      <w:bookmarkStart w:id="0" w:name="_GoBack"/>
-      <w:bookmarkEnd w:id="0"/>
     </w:p>
     <w:p>
       <w:r>
@@ -748,7 +1368,7 @@
                     <pic:cNvPicPr/>
                   </pic:nvPicPr>
                   <pic:blipFill>
-                    <a:blip r:embed="rId18"/>
+                    <a:blip r:embed="rId20"/>
                     <a:stretch>
                       <a:fillRect/>
                     </a:stretch>
@@ -769,6 +1389,105 @@
         </w:drawing>
       </w:r>
     </w:p>
+    <w:p/>
+    <w:p/>
+    <w:p>
+      <w:r>
+        <w:t>With Dynamic Compression on, you might get this:</w:t>
+      </w:r>
+    </w:p>
+    <w:p>
+      <w:bookmarkStart w:id="0" w:name="_GoBack"/>
+      <w:r>
+        <w:rPr>
+          <w:noProof/>
+        </w:rPr>
+        <w:drawing>
+          <wp:inline distT="0" distB="0" distL="0" distR="0" wp14:anchorId="1F35B2A8" wp14:editId="6A1391EC">
+            <wp:extent cx="3948272" cy="2214154"/>
+            <wp:effectExtent l="0" t="0" r="0" b="0"/>
+            <wp:docPr id="7" name="Picture 7"/>
+            <wp:cNvGraphicFramePr>
+              <a:graphicFrameLocks xmlns:a="http://schemas.openxmlformats.org/drawingml/2006/main" noChangeAspect="1"/>
+            </wp:cNvGraphicFramePr>
+            <a:graphic xmlns:a="http://schemas.openxmlformats.org/drawingml/2006/main">
+              <a:graphicData uri="http://schemas.openxmlformats.org/drawingml/2006/picture">
+                <pic:pic xmlns:pic="http://schemas.openxmlformats.org/drawingml/2006/picture">
+                  <pic:nvPicPr>
+                    <pic:cNvPr id="0" name=""/>
+                    <pic:cNvPicPr/>
+                  </pic:nvPicPr>
+                  <pic:blipFill>
+                    <a:blip r:embed="rId21"/>
+                    <a:stretch>
+                      <a:fillRect/>
+                    </a:stretch>
+                  </pic:blipFill>
+                  <pic:spPr>
+                    <a:xfrm>
+                      <a:off x="0" y="0"/>
+                      <a:ext cx="3950745" cy="2215541"/>
+                    </a:xfrm>
+                    <a:prstGeom prst="rect">
+                      <a:avLst/>
+                    </a:prstGeom>
+                  </pic:spPr>
+                </pic:pic>
+              </a:graphicData>
+            </a:graphic>
+          </wp:inline>
+        </w:drawing>
+      </w:r>
+      <w:bookmarkEnd w:id="0"/>
+    </w:p>
+    <w:p>
+      <w:r>
+        <w:lastRenderedPageBreak/>
+        <w:t>Disable dynamic compression if WFS is not working.</w:t>
+      </w:r>
+    </w:p>
+    <w:p>
+      <w:r>
+        <w:rPr>
+          <w:noProof/>
+        </w:rPr>
+        <w:drawing>
+          <wp:inline distT="0" distB="0" distL="0" distR="0" wp14:anchorId="29DC0898" wp14:editId="794269A9">
+            <wp:extent cx="3982006" cy="2002064"/>
+            <wp:effectExtent l="0" t="0" r="0" b="0"/>
+            <wp:docPr id="6" name="Picture 6"/>
+            <wp:cNvGraphicFramePr>
+              <a:graphicFrameLocks xmlns:a="http://schemas.openxmlformats.org/drawingml/2006/main" noChangeAspect="1"/>
+            </wp:cNvGraphicFramePr>
+            <a:graphic xmlns:a="http://schemas.openxmlformats.org/drawingml/2006/main">
+              <a:graphicData uri="http://schemas.openxmlformats.org/drawingml/2006/picture">
+                <pic:pic xmlns:pic="http://schemas.openxmlformats.org/drawingml/2006/picture">
+                  <pic:nvPicPr>
+                    <pic:cNvPr id="0" name=""/>
+                    <pic:cNvPicPr/>
+                  </pic:nvPicPr>
+                  <pic:blipFill>
+                    <a:blip r:embed="rId22"/>
+                    <a:stretch>
+                      <a:fillRect/>
+                    </a:stretch>
+                  </pic:blipFill>
+                  <pic:spPr>
+                    <a:xfrm>
+                      <a:off x="0" y="0"/>
+                      <a:ext cx="3982006" cy="2002064"/>
+                    </a:xfrm>
+                    <a:prstGeom prst="rect">
+                      <a:avLst/>
+                    </a:prstGeom>
+                  </pic:spPr>
+                </pic:pic>
+              </a:graphicData>
+            </a:graphic>
+          </wp:inline>
+        </w:drawing>
+      </w:r>
+    </w:p>
     <w:sectPr>
       <w:pgSz w:w="12240" w:h="15840"/>
       <w:pgMar w:top="1440" w:right="1440" w:bottom="1440" w:left="1440" w:header="720" w:footer="720" w:gutter="0"/>
@@ -782,6 +1501,344 @@
 <file path=word/numbering.xml><?xml version="1.0" encoding="utf-8"?>
 <w:numbering xmlns:wpc="http://schemas.microsoft.com/office/word/2010/wordprocessingCanvas" xmlns:mc="http://schemas.openxmlformats.org/markup-compatibility/2006" xmlns:o="urn:schemas-microsoft-com:office:office" xmlns:r="http://schemas.openxmlformats.org/officeDocument/2006/relationships" xmlns:m="http://schemas.openxmlformats.org/officeDocument/2006/math" xmlns:v="urn:schemas-microsoft-com:vml" xmlns:wp14="http://schemas.microsoft.com/office/word/2010/wordprocessingDrawing" xmlns:wp="http://schemas.openxmlformats.org/drawingml/2006/wordprocessingDrawing" xmlns:w10="urn:schemas-microsoft-com:office:word" xmlns:w="http://schemas.openxmlformats.org/wordprocessingml/2006/main" xmlns:w14="http://schemas.microsoft.com/office/word/2010/wordml" xmlns:wpg="http://schemas.microsoft.com/office/word/2010/wordprocessingGroup" xmlns:wpi="http://schemas.microsoft.com/office/word/2010/wordprocessingInk" xmlns:wne="http://schemas.microsoft.com/office/word/2006/wordml" xmlns:wps="http://schemas.microsoft.com/office/word/2010/wordprocessingShape" mc:Ignorable="w14 wp14">
   <w:abstractNum w:abstractNumId="0">
+    <w:nsid w:val="358B638B"/>
+    <w:multiLevelType w:val="hybridMultilevel"/>
+    <w:tmpl w:val="17BE18AE"/>
+    <w:lvl w:ilvl="0" w:tplc="04090001">
+      <w:start w:val="1"/>
+      <w:numFmt w:val="bullet"/>
+      <w:lvlText w:val=""/>
+      <w:lvlJc w:val="left"/>
+      <w:pPr>
+        <w:ind w:left="720" w:hanging="360"/>
+      </w:pPr>
+      <w:rPr>
+        <w:rFonts w:ascii="Symbol" w:hAnsi="Symbol" w:hint="default"/>
+      </w:rPr>
+    </w:lvl>
+    <w:lvl w:ilvl="1" w:tplc="04090003" w:tentative="1">
+      <w:start w:val="1"/>
+      <w:numFmt w:val="bullet"/>
+      <w:lvlText w:val="o"/>
+      <w:lvlJc w:val="left"/>
+      <w:pPr>
+        <w:ind w:left="1440" w:hanging="360"/>
+      </w:pPr>
+      <w:rPr>
+        <w:rFonts w:ascii="Courier New" w:hAnsi="Courier New" w:cs="Courier New" w:hint="default"/>
+      </w:rPr>
+    </w:lvl>
+    <w:lvl w:ilvl="2" w:tplc="04090005" w:tentative="1">
+      <w:start w:val="1"/>
+      <w:numFmt w:val="bullet"/>
+      <w:lvlText w:val=""/>
+      <w:lvlJc w:val="left"/>
+      <w:pPr>
+        <w:ind w:left="2160" w:hanging="360"/>
+      </w:pPr>
+      <w:rPr>
+        <w:rFonts w:ascii="Wingdings" w:hAnsi="Wingdings" w:hint="default"/>
+      </w:rPr>
+    </w:lvl>
+    <w:lvl w:ilvl="3" w:tplc="04090001" w:tentative="1">
+      <w:start w:val="1"/>
+      <w:numFmt w:val="bullet"/>
+      <w:lvlText w:val=""/>
+      <w:lvlJc w:val="left"/>
+      <w:pPr>
+        <w:ind w:left="2880" w:hanging="360"/>
+      </w:pPr>
+      <w:rPr>
+        <w:rFonts w:ascii="Symbol" w:hAnsi="Symbol" w:hint="default"/>
+      </w:rPr>
+    </w:lvl>
+    <w:lvl w:ilvl="4" w:tplc="04090003" w:tentative="1">
+      <w:start w:val="1"/>
+      <w:numFmt w:val="bullet"/>
+      <w:lvlText w:val="o"/>
+      <w:lvlJc w:val="left"/>
+      <w:pPr>
+        <w:ind w:left="3600" w:hanging="360"/>
+      </w:pPr>
+      <w:rPr>
+        <w:rFonts w:ascii="Courier New" w:hAnsi="Courier New" w:cs="Courier New" w:hint="default"/>
+      </w:rPr>
+    </w:lvl>
+    <w:lvl w:ilvl="5" w:tplc="04090005" w:tentative="1">
+      <w:start w:val="1"/>
+      <w:numFmt w:val="bullet"/>
+      <w:lvlText w:val=""/>
+      <w:lvlJc w:val="left"/>
+      <w:pPr>
+        <w:ind w:left="4320" w:hanging="360"/>
+      </w:pPr>
+      <w:rPr>
+        <w:rFonts w:ascii="Wingdings" w:hAnsi="Wingdings" w:hint="default"/>
+      </w:rPr>
+    </w:lvl>
+    <w:lvl w:ilvl="6" w:tplc="04090001" w:tentative="1">
+      <w:start w:val="1"/>
+      <w:numFmt w:val="bullet"/>
+      <w:lvlText w:val=""/>
+      <w:lvlJc w:val="left"/>
+      <w:pPr>
+        <w:ind w:left="5040" w:hanging="360"/>
+      </w:pPr>
+      <w:rPr>
+        <w:rFonts w:ascii="Symbol" w:hAnsi="Symbol" w:hint="default"/>
+      </w:rPr>
+    </w:lvl>
+    <w:lvl w:ilvl="7" w:tplc="04090003" w:tentative="1">
+      <w:start w:val="1"/>
+      <w:numFmt w:val="bullet"/>
+      <w:lvlText w:val="o"/>
+      <w:lvlJc w:val="left"/>
+      <w:pPr>
+        <w:ind w:left="5760" w:hanging="360"/>
+      </w:pPr>
+      <w:rPr>
+        <w:rFonts w:ascii="Courier New" w:hAnsi="Courier New" w:cs="Courier New" w:hint="default"/>
+      </w:rPr>
+    </w:lvl>
+    <w:lvl w:ilvl="8" w:tplc="04090005" w:tentative="1">
+      <w:start w:val="1"/>
+      <w:numFmt w:val="bullet"/>
+      <w:lvlText w:val=""/>
+      <w:lvlJc w:val="left"/>
+      <w:pPr>
+        <w:ind w:left="6480" w:hanging="360"/>
+      </w:pPr>
+      <w:rPr>
+        <w:rFonts w:ascii="Wingdings" w:hAnsi="Wingdings" w:hint="default"/>
+      </w:rPr>
+    </w:lvl>
+  </w:abstractNum>
+  <w:abstractNum w:abstractNumId="1">
+    <w:nsid w:val="39645E06"/>
+    <w:multiLevelType w:val="hybridMultilevel"/>
+    <w:tmpl w:val="8E003E3A"/>
+    <w:lvl w:ilvl="0" w:tplc="04090001">
+      <w:start w:val="1"/>
+      <w:numFmt w:val="bullet"/>
+      <w:lvlText w:val=""/>
+      <w:lvlJc w:val="left"/>
+      <w:pPr>
+        <w:ind w:left="720" w:hanging="360"/>
+      </w:pPr>
+      <w:rPr>
+        <w:rFonts w:ascii="Symbol" w:hAnsi="Symbol" w:hint="default"/>
+      </w:rPr>
+    </w:lvl>
+    <w:lvl w:ilvl="1" w:tplc="04090003">
+      <w:start w:val="1"/>
+      <w:numFmt w:val="bullet"/>
+      <w:lvlText w:val="o"/>
+      <w:lvlJc w:val="left"/>
+      <w:pPr>
+        <w:ind w:left="1440" w:hanging="360"/>
+      </w:pPr>
+      <w:rPr>
+        <w:rFonts w:ascii="Courier New" w:hAnsi="Courier New" w:cs="Courier New" w:hint="default"/>
+      </w:rPr>
+    </w:lvl>
+    <w:lvl w:ilvl="2" w:tplc="04090005" w:tentative="1">
+      <w:start w:val="1"/>
+      <w:numFmt w:val="bullet"/>
+      <w:lvlText w:val=""/>
+      <w:lvlJc w:val="left"/>
+      <w:pPr>
+        <w:ind w:left="2160" w:hanging="360"/>
+      </w:pPr>
+      <w:rPr>
+        <w:rFonts w:ascii="Wingdings" w:hAnsi="Wingdings" w:hint="default"/>
+      </w:rPr>
+    </w:lvl>
+    <w:lvl w:ilvl="3" w:tplc="04090001" w:tentative="1">
+      <w:start w:val="1"/>
+      <w:numFmt w:val="bullet"/>
+      <w:lvlText w:val=""/>
+      <w:lvlJc w:val="left"/>
+      <w:pPr>
+        <w:ind w:left="2880" w:hanging="360"/>
+      </w:pPr>
+      <w:rPr>
+        <w:rFonts w:ascii="Symbol" w:hAnsi="Symbol" w:hint="default"/>
+      </w:rPr>
+    </w:lvl>
+    <w:lvl w:ilvl="4" w:tplc="04090003" w:tentative="1">
+      <w:start w:val="1"/>
+      <w:numFmt w:val="bullet"/>
+      <w:lvlText w:val="o"/>
+      <w:lvlJc w:val="left"/>
+      <w:pPr>
+        <w:ind w:left="3600" w:hanging="360"/>
+      </w:pPr>
+      <w:rPr>
+        <w:rFonts w:ascii="Courier New" w:hAnsi="Courier New" w:cs="Courier New" w:hint="default"/>
+      </w:rPr>
+    </w:lvl>
+    <w:lvl w:ilvl="5" w:tplc="04090005" w:tentative="1">
+      <w:start w:val="1"/>
+      <w:numFmt w:val="bullet"/>
+      <w:lvlText w:val=""/>
+      <w:lvlJc w:val="left"/>
+      <w:pPr>
+        <w:ind w:left="4320" w:hanging="360"/>
+      </w:pPr>
+      <w:rPr>
+        <w:rFonts w:ascii="Wingdings" w:hAnsi="Wingdings" w:hint="default"/>
+      </w:rPr>
+    </w:lvl>
+    <w:lvl w:ilvl="6" w:tplc="04090001" w:tentative="1">
+      <w:start w:val="1"/>
+      <w:numFmt w:val="bullet"/>
+      <w:lvlText w:val=""/>
+      <w:lvlJc w:val="left"/>
+      <w:pPr>
+        <w:ind w:left="5040" w:hanging="360"/>
+      </w:pPr>
+      <w:rPr>
+        <w:rFonts w:ascii="Symbol" w:hAnsi="Symbol" w:hint="default"/>
+      </w:rPr>
+    </w:lvl>
+    <w:lvl w:ilvl="7" w:tplc="04090003" w:tentative="1">
+      <w:start w:val="1"/>
+      <w:numFmt w:val="bullet"/>
+      <w:lvlText w:val="o"/>
+      <w:lvlJc w:val="left"/>
+      <w:pPr>
+        <w:ind w:left="5760" w:hanging="360"/>
+      </w:pPr>
+      <w:rPr>
+        <w:rFonts w:ascii="Courier New" w:hAnsi="Courier New" w:cs="Courier New" w:hint="default"/>
+      </w:rPr>
+    </w:lvl>
+    <w:lvl w:ilvl="8" w:tplc="04090005" w:tentative="1">
+      <w:start w:val="1"/>
+      <w:numFmt w:val="bullet"/>
+      <w:lvlText w:val=""/>
+      <w:lvlJc w:val="left"/>
+      <w:pPr>
+        <w:ind w:left="6480" w:hanging="360"/>
+      </w:pPr>
+      <w:rPr>
+        <w:rFonts w:ascii="Wingdings" w:hAnsi="Wingdings" w:hint="default"/>
+      </w:rPr>
+    </w:lvl>
+  </w:abstractNum>
+  <w:abstractNum w:abstractNumId="2">
+    <w:nsid w:val="638F3B4C"/>
+    <w:multiLevelType w:val="hybridMultilevel"/>
+    <w:tmpl w:val="04DE33DE"/>
+    <w:lvl w:ilvl="0" w:tplc="8BF85508">
+      <w:numFmt w:val="bullet"/>
+      <w:lvlText w:val=""/>
+      <w:lvlJc w:val="left"/>
+      <w:pPr>
+        <w:ind w:left="630" w:hanging="360"/>
+      </w:pPr>
+      <w:rPr>
+        <w:rFonts w:ascii="Symbol" w:eastAsiaTheme="minorHAnsi" w:hAnsi="Symbol" w:cstheme="minorBidi" w:hint="default"/>
+      </w:rPr>
+    </w:lvl>
+    <w:lvl w:ilvl="1" w:tplc="04090003">
+      <w:start w:val="1"/>
+      <w:numFmt w:val="bullet"/>
+      <w:lvlText w:val="o"/>
+      <w:lvlJc w:val="left"/>
+      <w:pPr>
+        <w:ind w:left="1440" w:hanging="360"/>
+      </w:pPr>
+      <w:rPr>
+        <w:rFonts w:ascii="Courier New" w:hAnsi="Courier New" w:cs="Courier New" w:hint="default"/>
+      </w:rPr>
+    </w:lvl>
+    <w:lvl w:ilvl="2" w:tplc="04090005" w:tentative="1">
+      <w:start w:val="1"/>
+      <w:numFmt w:val="bullet"/>
+      <w:lvlText w:val=""/>
+      <w:lvlJc w:val="left"/>
+      <w:pPr>
+        <w:ind w:left="2160" w:hanging="360"/>
+      </w:pPr>
+      <w:rPr>
+        <w:rFonts w:ascii="Wingdings" w:hAnsi="Wingdings" w:hint="default"/>
+      </w:rPr>
+    </w:lvl>
+    <w:lvl w:ilvl="3" w:tplc="04090001" w:tentative="1">
+      <w:start w:val="1"/>
+      <w:numFmt w:val="bullet"/>
+      <w:lvlText w:val=""/>
+      <w:lvlJc w:val="left"/>
+      <w:pPr>
+        <w:ind w:left="2880" w:hanging="360"/>
+      </w:pPr>
+      <w:rPr>
+        <w:rFonts w:ascii="Symbol" w:hAnsi="Symbol" w:hint="default"/>
+      </w:rPr>
+    </w:lvl>
+    <w:lvl w:ilvl="4" w:tplc="04090003" w:tentative="1">
+      <w:start w:val="1"/>
+      <w:numFmt w:val="bullet"/>
+      <w:lvlText w:val="o"/>
+      <w:lvlJc w:val="left"/>
+      <w:pPr>
+        <w:ind w:left="3600" w:hanging="360"/>
+      </w:pPr>
+      <w:rPr>
+        <w:rFonts w:ascii="Courier New" w:hAnsi="Courier New" w:cs="Courier New" w:hint="default"/>
+      </w:rPr>
+    </w:lvl>
+    <w:lvl w:ilvl="5" w:tplc="04090005" w:tentative="1">
+      <w:start w:val="1"/>
+      <w:numFmt w:val="bullet"/>
+      <w:lvlText w:val=""/>
+      <w:lvlJc w:val="left"/>
+      <w:pPr>
+        <w:ind w:left="4320" w:hanging="360"/>
+      </w:pPr>
+      <w:rPr>
+        <w:rFonts w:ascii="Wingdings" w:hAnsi="Wingdings" w:hint="default"/>
+      </w:rPr>
+    </w:lvl>
+    <w:lvl w:ilvl="6" w:tplc="04090001" w:tentative="1">
+      <w:start w:val="1"/>
+      <w:numFmt w:val="bullet"/>
+      <w:lvlText w:val=""/>
+      <w:lvlJc w:val="left"/>
+      <w:pPr>
+        <w:ind w:left="5040" w:hanging="360"/>
+      </w:pPr>
+      <w:rPr>
+        <w:rFonts w:ascii="Symbol" w:hAnsi="Symbol" w:hint="default"/>
+      </w:rPr>
+    </w:lvl>
+    <w:lvl w:ilvl="7" w:tplc="04090003" w:tentative="1">
+      <w:start w:val="1"/>
+      <w:numFmt w:val="bullet"/>
+      <w:lvlText w:val="o"/>
+      <w:lvlJc w:val="left"/>
+      <w:pPr>
+        <w:ind w:left="5760" w:hanging="360"/>
+      </w:pPr>
+      <w:rPr>
+        <w:rFonts w:ascii="Courier New" w:hAnsi="Courier New" w:cs="Courier New" w:hint="default"/>
+      </w:rPr>
+    </w:lvl>
+    <w:lvl w:ilvl="8" w:tplc="04090005" w:tentative="1">
+      <w:start w:val="1"/>
+      <w:numFmt w:val="bullet"/>
+      <w:lvlText w:val=""/>
+      <w:lvlJc w:val="left"/>
+      <w:pPr>
+        <w:ind w:left="6480" w:hanging="360"/>
+      </w:pPr>
+      <w:rPr>
+        <w:rFonts w:ascii="Wingdings" w:hAnsi="Wingdings" w:hint="default"/>
+      </w:rPr>
+    </w:lvl>
+  </w:abstractNum>
+  <w:abstractNum w:abstractNumId="3">
     <w:nsid w:val="63E47BD5"/>
     <w:multiLevelType w:val="hybridMultilevel"/>
     <w:tmpl w:val="F8825F3C"/>
@@ -895,6 +1952,15 @@
     </w:lvl>
   </w:abstractNum>
   <w:num w:numId="1">
+    <w:abstractNumId w:val="3"/>
+  </w:num>
+  <w:num w:numId="2">
+    <w:abstractNumId w:val="1"/>
+  </w:num>
+  <w:num w:numId="3">
+    <w:abstractNumId w:val="2"/>
+  </w:num>
+  <w:num w:numId="4">
     <w:abstractNumId w:val="0"/>
   </w:num>
 </w:numbering>
@@ -1060,6 +2126,53 @@
     <w:name w:val="Normal"/>
     <w:qFormat/>
   </w:style>
+  <w:style w:type="paragraph" w:styleId="Heading1">
+    <w:name w:val="heading 1"/>
+    <w:basedOn w:val="Normal"/>
+    <w:next w:val="Normal"/>
+    <w:link w:val="Heading1Char"/>
+    <w:uiPriority w:val="9"/>
+    <w:qFormat/>
+    <w:rsid w:val="00D112A7"/>
+    <w:pPr>
+      <w:keepNext/>
+      <w:keepLines/>
+      <w:spacing w:before="480" w:after="0"/>
+      <w:outlineLvl w:val="0"/>
+    </w:pPr>
+    <w:rPr>
+      <w:rFonts w:asciiTheme="majorHAnsi" w:eastAsiaTheme="majorEastAsia" w:hAnsiTheme="majorHAnsi" w:cstheme="majorBidi"/>
+      <w:b/>
+      <w:bCs/>
+      <w:color w:val="365F91" w:themeColor="accent1" w:themeShade="BF"/>
+      <w:sz w:val="28"/>
+      <w:szCs w:val="28"/>
+    </w:rPr>
+  </w:style>
+  <w:style w:type="paragraph" w:styleId="Heading2">
+    <w:name w:val="heading 2"/>
+    <w:basedOn w:val="Normal"/>
+    <w:next w:val="Normal"/>
+    <w:link w:val="Heading2Char"/>
+    <w:uiPriority w:val="9"/>
+    <w:unhideWhenUsed/>
+    <w:qFormat/>
+    <w:rsid w:val="00D112A7"/>
+    <w:pPr>
+      <w:keepNext/>
+      <w:keepLines/>
+      <w:spacing w:before="200" w:after="0"/>
+      <w:outlineLvl w:val="1"/>
+    </w:pPr>
+    <w:rPr>
+      <w:rFonts w:asciiTheme="majorHAnsi" w:eastAsiaTheme="majorEastAsia" w:hAnsiTheme="majorHAnsi" w:cstheme="majorBidi"/>
+      <w:b/>
+      <w:bCs/>
+      <w:color w:val="4F81BD" w:themeColor="accent1"/>
+      <w:sz w:val="26"/>
+      <w:szCs w:val="26"/>
+    </w:rPr>
+  </w:style>
   <w:style w:type="character" w:default="1" w:styleId="DefaultParagraphFont">
     <w:name w:val="Default Paragraph Font"/>
     <w:uiPriority w:val="1"/>
@@ -1138,6 +2251,101 @@
       <w:ind w:left="720"/>
       <w:contextualSpacing/>
     </w:pPr>
+  </w:style>
+  <w:style w:type="paragraph" w:styleId="Title">
+    <w:name w:val="Title"/>
+    <w:basedOn w:val="Normal"/>
+    <w:next w:val="Normal"/>
+    <w:link w:val="TitleChar"/>
+    <w:uiPriority w:val="10"/>
+    <w:qFormat/>
+    <w:rsid w:val="00865DEB"/>
+    <w:pPr>
+      <w:pBdr>
+        <w:bottom w:val="single" w:sz="8" w:space="4" w:color="4F81BD" w:themeColor="accent1"/>
+      </w:pBdr>
+      <w:spacing w:after="300" w:line="240" w:lineRule="auto"/>
+      <w:contextualSpacing/>
+    </w:pPr>
+    <w:rPr>
+      <w:rFonts w:asciiTheme="majorHAnsi" w:eastAsiaTheme="majorEastAsia" w:hAnsiTheme="majorHAnsi" w:cstheme="majorBidi"/>
+      <w:color w:val="17365D" w:themeColor="text2" w:themeShade="BF"/>
+      <w:spacing w:val="5"/>
+      <w:kern w:val="28"/>
+      <w:sz w:val="52"/>
+      <w:szCs w:val="52"/>
+    </w:rPr>
+  </w:style>
+  <w:style w:type="character" w:customStyle="1" w:styleId="TitleChar">
+    <w:name w:val="Title Char"/>
+    <w:basedOn w:val="DefaultParagraphFont"/>
+    <w:link w:val="Title"/>
+    <w:uiPriority w:val="10"/>
+    <w:rsid w:val="00865DEB"/>
+    <w:rPr>
+      <w:rFonts w:asciiTheme="majorHAnsi" w:eastAsiaTheme="majorEastAsia" w:hAnsiTheme="majorHAnsi" w:cstheme="majorBidi"/>
+      <w:color w:val="17365D" w:themeColor="text2" w:themeShade="BF"/>
+      <w:spacing w:val="5"/>
+      <w:kern w:val="28"/>
+      <w:sz w:val="52"/>
+      <w:szCs w:val="52"/>
+    </w:rPr>
+  </w:style>
+  <w:style w:type="table" w:styleId="TableGrid">
+    <w:name w:val="Table Grid"/>
+    <w:basedOn w:val="TableNormal"/>
+    <w:uiPriority w:val="59"/>
+    <w:rsid w:val="005441EC"/>
+    <w:pPr>
+      <w:spacing w:after="0" w:line="240" w:lineRule="auto"/>
+    </w:pPr>
+    <w:tblPr>
+      <w:tblInd w:w="0" w:type="dxa"/>
+      <w:tblBorders>
+        <w:top w:val="single" w:sz="4" w:space="0" w:color="auto"/>
+        <w:left w:val="single" w:sz="4" w:space="0" w:color="auto"/>
+        <w:bottom w:val="single" w:sz="4" w:space="0" w:color="auto"/>
+        <w:right w:val="single" w:sz="4" w:space="0" w:color="auto"/>
+        <w:insideH w:val="single" w:sz="4" w:space="0" w:color="auto"/>
+        <w:insideV w:val="single" w:sz="4" w:space="0" w:color="auto"/>
+      </w:tblBorders>
+      <w:tblCellMar>
+        <w:top w:w="0" w:type="dxa"/>
+        <w:left w:w="108" w:type="dxa"/>
+        <w:bottom w:w="0" w:type="dxa"/>
+        <w:right w:w="108" w:type="dxa"/>
+      </w:tblCellMar>
+    </w:tblPr>
+  </w:style>
+  <w:style w:type="character" w:customStyle="1" w:styleId="Heading1Char">
+    <w:name w:val="Heading 1 Char"/>
+    <w:basedOn w:val="DefaultParagraphFont"/>
+    <w:link w:val="Heading1"/>
+    <w:uiPriority w:val="9"/>
+    <w:rsid w:val="00D112A7"/>
+    <w:rPr>
+      <w:rFonts w:asciiTheme="majorHAnsi" w:eastAsiaTheme="majorEastAsia" w:hAnsiTheme="majorHAnsi" w:cstheme="majorBidi"/>
+      <w:b/>
+      <w:bCs/>
+      <w:color w:val="365F91" w:themeColor="accent1" w:themeShade="BF"/>
+      <w:sz w:val="28"/>
+      <w:szCs w:val="28"/>
+    </w:rPr>
+  </w:style>
+  <w:style w:type="character" w:customStyle="1" w:styleId="Heading2Char">
+    <w:name w:val="Heading 2 Char"/>
+    <w:basedOn w:val="DefaultParagraphFont"/>
+    <w:link w:val="Heading2"/>
+    <w:uiPriority w:val="9"/>
+    <w:rsid w:val="00D112A7"/>
+    <w:rPr>
+      <w:rFonts w:asciiTheme="majorHAnsi" w:eastAsiaTheme="majorEastAsia" w:hAnsiTheme="majorHAnsi" w:cstheme="majorBidi"/>
+      <w:b/>
+      <w:bCs/>
+      <w:color w:val="4F81BD" w:themeColor="accent1"/>
+      <w:sz w:val="26"/>
+      <w:szCs w:val="26"/>
+    </w:rPr>
   </w:style>
 </w:styles>
 </file>
@@ -1302,6 +2510,53 @@
     <w:name w:val="Normal"/>
     <w:qFormat/>
   </w:style>
+  <w:style w:type="paragraph" w:styleId="Heading1">
+    <w:name w:val="heading 1"/>
+    <w:basedOn w:val="Normal"/>
+    <w:next w:val="Normal"/>
+    <w:link w:val="Heading1Char"/>
+    <w:uiPriority w:val="9"/>
+    <w:qFormat/>
+    <w:rsid w:val="00D112A7"/>
+    <w:pPr>
+      <w:keepNext/>
+      <w:keepLines/>
+      <w:spacing w:before="480" w:after="0"/>
+      <w:outlineLvl w:val="0"/>
+    </w:pPr>
+    <w:rPr>
+      <w:rFonts w:asciiTheme="majorHAnsi" w:eastAsiaTheme="majorEastAsia" w:hAnsiTheme="majorHAnsi" w:cstheme="majorBidi"/>
+      <w:b/>
+      <w:bCs/>
+      <w:color w:val="365F91" w:themeColor="accent1" w:themeShade="BF"/>
+      <w:sz w:val="28"/>
+      <w:szCs w:val="28"/>
+    </w:rPr>
+  </w:style>
+  <w:style w:type="paragraph" w:styleId="Heading2">
+    <w:name w:val="heading 2"/>
+    <w:basedOn w:val="Normal"/>
+    <w:next w:val="Normal"/>
+    <w:link w:val="Heading2Char"/>
+    <w:uiPriority w:val="9"/>
+    <w:unhideWhenUsed/>
+    <w:qFormat/>
+    <w:rsid w:val="00D112A7"/>
+    <w:pPr>
+      <w:keepNext/>
+      <w:keepLines/>
+      <w:spacing w:before="200" w:after="0"/>
+      <w:outlineLvl w:val="1"/>
+    </w:pPr>
+    <w:rPr>
+      <w:rFonts w:asciiTheme="majorHAnsi" w:eastAsiaTheme="majorEastAsia" w:hAnsiTheme="majorHAnsi" w:cstheme="majorBidi"/>
+      <w:b/>
+      <w:bCs/>
+      <w:color w:val="4F81BD" w:themeColor="accent1"/>
+      <w:sz w:val="26"/>
+      <w:szCs w:val="26"/>
+    </w:rPr>
+  </w:style>
   <w:style w:type="character" w:default="1" w:styleId="DefaultParagraphFont">
     <w:name w:val="Default Paragraph Font"/>
     <w:uiPriority w:val="1"/>
@@ -1380,6 +2635,101 @@
       <w:ind w:left="720"/>
       <w:contextualSpacing/>
     </w:pPr>
+  </w:style>
+  <w:style w:type="paragraph" w:styleId="Title">
+    <w:name w:val="Title"/>
+    <w:basedOn w:val="Normal"/>
+    <w:next w:val="Normal"/>
+    <w:link w:val="TitleChar"/>
+    <w:uiPriority w:val="10"/>
+    <w:qFormat/>
+    <w:rsid w:val="00865DEB"/>
+    <w:pPr>
+      <w:pBdr>
+        <w:bottom w:val="single" w:sz="8" w:space="4" w:color="4F81BD" w:themeColor="accent1"/>
+      </w:pBdr>
+      <w:spacing w:after="300" w:line="240" w:lineRule="auto"/>
+      <w:contextualSpacing/>
+    </w:pPr>
+    <w:rPr>
+      <w:rFonts w:asciiTheme="majorHAnsi" w:eastAsiaTheme="majorEastAsia" w:hAnsiTheme="majorHAnsi" w:cstheme="majorBidi"/>
+      <w:color w:val="17365D" w:themeColor="text2" w:themeShade="BF"/>
+      <w:spacing w:val="5"/>
+      <w:kern w:val="28"/>
+      <w:sz w:val="52"/>
+      <w:szCs w:val="52"/>
+    </w:rPr>
+  </w:style>
+  <w:style w:type="character" w:customStyle="1" w:styleId="TitleChar">
+    <w:name w:val="Title Char"/>
+    <w:basedOn w:val="DefaultParagraphFont"/>
+    <w:link w:val="Title"/>
+    <w:uiPriority w:val="10"/>
+    <w:rsid w:val="00865DEB"/>
+    <w:rPr>
+      <w:rFonts w:asciiTheme="majorHAnsi" w:eastAsiaTheme="majorEastAsia" w:hAnsiTheme="majorHAnsi" w:cstheme="majorBidi"/>
+      <w:color w:val="17365D" w:themeColor="text2" w:themeShade="BF"/>
+      <w:spacing w:val="5"/>
+      <w:kern w:val="28"/>
+      <w:sz w:val="52"/>
+      <w:szCs w:val="52"/>
+    </w:rPr>
+  </w:style>
+  <w:style w:type="table" w:styleId="TableGrid">
+    <w:name w:val="Table Grid"/>
+    <w:basedOn w:val="TableNormal"/>
+    <w:uiPriority w:val="59"/>
+    <w:rsid w:val="005441EC"/>
+    <w:pPr>
+      <w:spacing w:after="0" w:line="240" w:lineRule="auto"/>
+    </w:pPr>
+    <w:tblPr>
+      <w:tblInd w:w="0" w:type="dxa"/>
+      <w:tblBorders>
+        <w:top w:val="single" w:sz="4" w:space="0" w:color="auto"/>
+        <w:left w:val="single" w:sz="4" w:space="0" w:color="auto"/>
+        <w:bottom w:val="single" w:sz="4" w:space="0" w:color="auto"/>
+        <w:right w:val="single" w:sz="4" w:space="0" w:color="auto"/>
+        <w:insideH w:val="single" w:sz="4" w:space="0" w:color="auto"/>
+        <w:insideV w:val="single" w:sz="4" w:space="0" w:color="auto"/>
+      </w:tblBorders>
+      <w:tblCellMar>
+        <w:top w:w="0" w:type="dxa"/>
+        <w:left w:w="108" w:type="dxa"/>
+        <w:bottom w:w="0" w:type="dxa"/>
+        <w:right w:w="108" w:type="dxa"/>
+      </w:tblCellMar>
+    </w:tblPr>
+  </w:style>
+  <w:style w:type="character" w:customStyle="1" w:styleId="Heading1Char">
+    <w:name w:val="Heading 1 Char"/>
+    <w:basedOn w:val="DefaultParagraphFont"/>
+    <w:link w:val="Heading1"/>
+    <w:uiPriority w:val="9"/>
+    <w:rsid w:val="00D112A7"/>
+    <w:rPr>
+      <w:rFonts w:asciiTheme="majorHAnsi" w:eastAsiaTheme="majorEastAsia" w:hAnsiTheme="majorHAnsi" w:cstheme="majorBidi"/>
+      <w:b/>
+      <w:bCs/>
+      <w:color w:val="365F91" w:themeColor="accent1" w:themeShade="BF"/>
+      <w:sz w:val="28"/>
+      <w:szCs w:val="28"/>
+    </w:rPr>
+  </w:style>
+  <w:style w:type="character" w:customStyle="1" w:styleId="Heading2Char">
+    <w:name w:val="Heading 2 Char"/>
+    <w:basedOn w:val="DefaultParagraphFont"/>
+    <w:link w:val="Heading2"/>
+    <w:uiPriority w:val="9"/>
+    <w:rsid w:val="00D112A7"/>
+    <w:rPr>
+      <w:rFonts w:asciiTheme="majorHAnsi" w:eastAsiaTheme="majorEastAsia" w:hAnsiTheme="majorHAnsi" w:cstheme="majorBidi"/>
+      <w:b/>
+      <w:bCs/>
+      <w:color w:val="4F81BD" w:themeColor="accent1"/>
+      <w:sz w:val="26"/>
+      <w:szCs w:val="26"/>
+    </w:rPr>
   </w:style>
 </w:styles>
 </file>

</xml_diff>

<commit_message>
Updated install to include REST\xslt\WaterML1_1_common_to_waterml2.xsl' pointer to correct location
</commit_message>
<xml_diff>
--- a/genericwebservices/trunk/IIS7 Web Deployment.docx
+++ b/genericwebservices/trunk/IIS7 Web Deployment.docx
@@ -209,11 +209,9 @@
           <w:numId w:val="3"/>
         </w:numPr>
       </w:pPr>
-      <w:proofErr w:type="spellStart"/>
       <w:r>
         <w:t>NetworkCode</w:t>
       </w:r>
-      <w:proofErr w:type="spellEnd"/>
     </w:p>
     <w:p>
       <w:pPr>
@@ -223,11 +221,9 @@
           <w:numId w:val="3"/>
         </w:numPr>
       </w:pPr>
-      <w:proofErr w:type="spellStart"/>
       <w:r>
         <w:t>VocabularyCode</w:t>
       </w:r>
-      <w:proofErr w:type="spellEnd"/>
     </w:p>
     <w:p>
       <w:pPr>
@@ -249,13 +245,8 @@
           <w:numId w:val="3"/>
         </w:numPr>
       </w:pPr>
-      <w:proofErr w:type="spellStart"/>
-      <w:r>
-        <w:t>ConnectionString</w:t>
-      </w:r>
-      <w:proofErr w:type="spellEnd"/>
-      <w:r>
-        <w:t>: ODDM</w:t>
+      <w:r>
+        <w:t>ConnectionString: ODDM</w:t>
       </w:r>
     </w:p>
     <w:p>
@@ -362,11 +353,9 @@
             <w:tcW w:w="2178" w:type="dxa"/>
           </w:tcPr>
           <w:p>
-            <w:proofErr w:type="spellStart"/>
             <w:r>
               <w:t>NetworkCode</w:t>
             </w:r>
-            <w:proofErr w:type="spellEnd"/>
           </w:p>
         </w:tc>
         <w:tc>
@@ -388,11 +377,9 @@
             <w:tcW w:w="2178" w:type="dxa"/>
           </w:tcPr>
           <w:p>
-            <w:proofErr w:type="spellStart"/>
             <w:r>
               <w:t>VocabularyCode</w:t>
             </w:r>
-            <w:proofErr w:type="spellEnd"/>
           </w:p>
         </w:tc>
         <w:tc>
@@ -438,13 +425,8 @@
             <w:tcW w:w="2178" w:type="dxa"/>
           </w:tcPr>
           <w:p>
-            <w:proofErr w:type="spellStart"/>
             <w:r>
-              <w:t>ConnectionString</w:t>
-            </w:r>
-            <w:proofErr w:type="spellEnd"/>
-            <w:r>
-              <w:t xml:space="preserve"> For ODM</w:t>
+              <w:t>ConnectionString For ODM</w:t>
             </w:r>
           </w:p>
         </w:tc>
@@ -639,15 +621,33 @@
         <w:t>GenericWs2.deploy.zip</w:t>
       </w:r>
     </w:p>
-    <w:p>
-      <w:hyperlink r:id="rId8" w:history="1">
-        <w:r>
-          <w:rPr>
-            <w:rStyle w:val="Hyperlink"/>
-          </w:rPr>
-          <w:t>http://water.sdsc.edu/softwarereleases/GenericODWebServices/beta/GenericWs2.deploy.zip</w:t>
-        </w:r>
-      </w:hyperlink>
+    <w:bookmarkStart w:id="0" w:name="_GoBack"/>
+    <w:bookmarkEnd w:id="0"/>
+    <w:p>
+      <w:r>
+        <w:fldChar w:fldCharType="begin"/>
+      </w:r>
+      <w:r>
+        <w:instrText xml:space="preserve"> HYPERLINK "</w:instrText>
+      </w:r>
+      <w:r>
+        <w:instrText>http://water.sdsc.edu/softwarereleases/GenericODWebServices/GenericWs2.deploy.zip</w:instrText>
+      </w:r>
+      <w:r>
+        <w:instrText xml:space="preserve">" </w:instrText>
+      </w:r>
+      <w:r>
+        <w:fldChar w:fldCharType="separate"/>
+      </w:r>
+      <w:r>
+        <w:rPr>
+          <w:rStyle w:val="Hyperlink"/>
+        </w:rPr>
+        <w:t>http://water.sdsc.edu/softwarereleases/GenericODWebServices/GenericWs2.deploy.zip</w:t>
+      </w:r>
+      <w:r>
+        <w:fldChar w:fldCharType="end"/>
+      </w:r>
     </w:p>
     <w:p/>
     <w:p>
@@ -671,7 +671,7 @@
                     <pic:cNvPicPr/>
                   </pic:nvPicPr>
                   <pic:blipFill>
-                    <a:blip r:embed="rId9"/>
+                    <a:blip r:embed="rId8"/>
                     <a:stretch>
                       <a:fillRect/>
                     </a:stretch>
@@ -772,7 +772,7 @@
                     <pic:cNvPicPr/>
                   </pic:nvPicPr>
                   <pic:blipFill>
-                    <a:blip r:embed="rId10"/>
+                    <a:blip r:embed="rId9"/>
                     <a:stretch>
                       <a:fillRect/>
                     </a:stretch>
@@ -841,7 +841,7 @@
                     <pic:cNvPicPr/>
                   </pic:nvPicPr>
                   <pic:blipFill>
-                    <a:blip r:embed="rId11"/>
+                    <a:blip r:embed="rId10"/>
                     <a:stretch>
                       <a:fillRect/>
                     </a:stretch>
@@ -889,7 +889,7 @@
                     <pic:cNvPicPr/>
                   </pic:nvPicPr>
                   <pic:blipFill>
-                    <a:blip r:embed="rId12"/>
+                    <a:blip r:embed="rId11"/>
                     <a:stretch>
                       <a:fillRect/>
                     </a:stretch>
@@ -932,7 +932,7 @@
                     <pic:cNvPicPr/>
                   </pic:nvPicPr>
                   <pic:blipFill>
-                    <a:blip r:embed="rId13"/>
+                    <a:blip r:embed="rId12"/>
                     <a:stretch>
                       <a:fillRect/>
                     </a:stretch>
@@ -994,11 +994,9 @@
           <w:numId w:val="1"/>
         </w:numPr>
       </w:pPr>
-      <w:proofErr w:type="spellStart"/>
       <w:r>
         <w:t>NetworkCode</w:t>
       </w:r>
-      <w:proofErr w:type="spellEnd"/>
     </w:p>
     <w:p>
       <w:pPr>
@@ -1008,11 +1006,9 @@
           <w:numId w:val="1"/>
         </w:numPr>
       </w:pPr>
-      <w:proofErr w:type="spellStart"/>
       <w:r>
         <w:t>VocabularyCode</w:t>
       </w:r>
-      <w:proofErr w:type="spellEnd"/>
     </w:p>
     <w:p>
       <w:pPr>
@@ -1035,13 +1031,8 @@
           <w:numId w:val="1"/>
         </w:numPr>
       </w:pPr>
-      <w:proofErr w:type="spellStart"/>
-      <w:r>
-        <w:t>ConnectionString</w:t>
-      </w:r>
-      <w:proofErr w:type="spellEnd"/>
-      <w:r>
-        <w:t xml:space="preserve">: </w:t>
+      <w:r>
+        <w:t xml:space="preserve">ConnectionString: </w:t>
       </w:r>
       <w:r>
         <w:t>ODDM</w:t>
@@ -1052,32 +1043,14 @@
         <w:t xml:space="preserve">Note </w:t>
       </w:r>
       <w:r>
-        <w:t xml:space="preserve">IGNORE: </w:t>
-      </w:r>
-      <w:proofErr w:type="spellStart"/>
-      <w:r>
-        <w:t>elmah-sqlserver</w:t>
-      </w:r>
-      <w:proofErr w:type="spellEnd"/>
-      <w:r>
-        <w:t xml:space="preserve"> and </w:t>
-      </w:r>
-      <w:proofErr w:type="spellStart"/>
+        <w:t xml:space="preserve">IGNORE: elmah-sqlserver and </w:t>
+      </w:r>
       <w:r>
         <w:t>Application</w:t>
       </w:r>
       <w:r>
-        <w:t>Services</w:t>
-      </w:r>
-      <w:proofErr w:type="spellEnd"/>
-      <w:r>
-        <w:t xml:space="preserve"> </w:t>
-      </w:r>
-      <w:proofErr w:type="spellStart"/>
-      <w:r>
-        <w:t>connectionStrings</w:t>
-      </w:r>
-      <w:proofErr w:type="spellEnd"/>
+        <w:t>Services connectionStrings</w:t>
+      </w:r>
     </w:p>
     <w:p>
       <w:r>
@@ -1100,7 +1073,7 @@
                     <pic:cNvPicPr/>
                   </pic:nvPicPr>
                   <pic:blipFill>
-                    <a:blip r:embed="rId14"/>
+                    <a:blip r:embed="rId13"/>
                     <a:stretch>
                       <a:fillRect/>
                     </a:stretch>
@@ -1142,7 +1115,7 @@
                     <pic:cNvPicPr/>
                   </pic:nvPicPr>
                   <pic:blipFill>
-                    <a:blip r:embed="rId15"/>
+                    <a:blip r:embed="rId14"/>
                     <a:stretch>
                       <a:fillRect/>
                     </a:stretch>
@@ -1186,7 +1159,7 @@
                     <pic:cNvPicPr/>
                   </pic:nvPicPr>
                   <pic:blipFill>
-                    <a:blip r:embed="rId16"/>
+                    <a:blip r:embed="rId15"/>
                     <a:stretch>
                       <a:fillRect/>
                     </a:stretch>
@@ -1239,7 +1212,7 @@
                     <pic:cNvPicPr/>
                   </pic:nvPicPr>
                   <pic:blipFill>
-                    <a:blip r:embed="rId17"/>
+                    <a:blip r:embed="rId16"/>
                     <a:stretch>
                       <a:fillRect/>
                     </a:stretch>
@@ -1267,7 +1240,7 @@
       </w:r>
     </w:p>
     <w:p>
-      <w:hyperlink r:id="rId18" w:history="1">
+      <w:hyperlink r:id="rId17" w:history="1">
         <w:r>
           <w:rPr>
             <w:rStyle w:val="Hyperlink"/>
@@ -1311,7 +1284,7 @@
                     <pic:cNvPicPr/>
                   </pic:nvPicPr>
                   <pic:blipFill>
-                    <a:blip r:embed="rId19"/>
+                    <a:blip r:embed="rId18"/>
                     <a:stretch>
                       <a:fillRect/>
                     </a:stretch>
@@ -1335,15 +1308,7 @@
     <w:p/>
     <w:p>
       <w:r>
-        <w:t xml:space="preserve">Click </w:t>
-      </w:r>
-      <w:proofErr w:type="spellStart"/>
-      <w:r>
-        <w:t>WaterML</w:t>
-      </w:r>
-      <w:proofErr w:type="spellEnd"/>
-      <w:r>
-        <w:t xml:space="preserve"> 1.1, and test the rest service interface</w:t>
+        <w:t>Click WaterML 1.1, and test the rest service interface</w:t>
       </w:r>
     </w:p>
     <w:p>
@@ -1368,7 +1333,7 @@
                     <pic:cNvPicPr/>
                   </pic:nvPicPr>
                   <pic:blipFill>
-                    <a:blip r:embed="rId20"/>
+                    <a:blip r:embed="rId19"/>
                     <a:stretch>
                       <a:fillRect/>
                     </a:stretch>
@@ -1397,7 +1362,6 @@
       </w:r>
     </w:p>
     <w:p>
-      <w:bookmarkStart w:id="0" w:name="_GoBack"/>
       <w:r>
         <w:rPr>
           <w:noProof/>
@@ -1418,7 +1382,7 @@
                     <pic:cNvPicPr/>
                   </pic:nvPicPr>
                   <pic:blipFill>
-                    <a:blip r:embed="rId21"/>
+                    <a:blip r:embed="rId20"/>
                     <a:stretch>
                       <a:fillRect/>
                     </a:stretch>
@@ -1438,7 +1402,6 @@
           </wp:inline>
         </w:drawing>
       </w:r>
-      <w:bookmarkEnd w:id="0"/>
     </w:p>
     <w:p>
       <w:r>
@@ -1467,7 +1430,7 @@
                     <pic:cNvPicPr/>
                   </pic:nvPicPr>
                   <pic:blipFill>
-                    <a:blip r:embed="rId22"/>
+                    <a:blip r:embed="rId21"/>
                     <a:stretch>
                       <a:fillRect/>
                     </a:stretch>

</xml_diff>

<commit_message>
Uppdated. Enable nuget package restore
</commit_message>
<xml_diff>
--- a/genericwebservices/trunk/IIS7 Web Deployment.docx
+++ b/genericwebservices/trunk/IIS7 Web Deployment.docx
@@ -67,7 +67,15 @@
         <w:rPr>
           <w:noProof/>
         </w:rPr>
-        <w:t>ASP.Net 4.0 classic App Pool</w:t>
+        <w:t xml:space="preserve">ASP.Net 4.0 </w:t>
+      </w:r>
+      <w:bookmarkStart w:id="0" w:name="_GoBack"/>
+      <w:bookmarkEnd w:id="0"/>
+      <w:r>
+        <w:rPr>
+          <w:noProof/>
+        </w:rPr>
+        <w:t>App Pool</w:t>
       </w:r>
     </w:p>
     <w:p>
@@ -209,9 +217,11 @@
           <w:numId w:val="3"/>
         </w:numPr>
       </w:pPr>
+      <w:proofErr w:type="spellStart"/>
       <w:r>
         <w:t>NetworkCode</w:t>
       </w:r>
+      <w:proofErr w:type="spellEnd"/>
     </w:p>
     <w:p>
       <w:pPr>
@@ -221,9 +231,11 @@
           <w:numId w:val="3"/>
         </w:numPr>
       </w:pPr>
+      <w:proofErr w:type="spellStart"/>
       <w:r>
         <w:t>VocabularyCode</w:t>
       </w:r>
+      <w:proofErr w:type="spellEnd"/>
     </w:p>
     <w:p>
       <w:pPr>
@@ -245,8 +257,13 @@
           <w:numId w:val="3"/>
         </w:numPr>
       </w:pPr>
-      <w:r>
-        <w:t>ConnectionString: ODDM</w:t>
+      <w:proofErr w:type="spellStart"/>
+      <w:r>
+        <w:t>ConnectionString</w:t>
+      </w:r>
+      <w:proofErr w:type="spellEnd"/>
+      <w:r>
+        <w:t>: ODDM</w:t>
       </w:r>
     </w:p>
     <w:p>
@@ -353,9 +370,11 @@
             <w:tcW w:w="2178" w:type="dxa"/>
           </w:tcPr>
           <w:p>
+            <w:proofErr w:type="spellStart"/>
             <w:r>
               <w:t>NetworkCode</w:t>
             </w:r>
+            <w:proofErr w:type="spellEnd"/>
           </w:p>
         </w:tc>
         <w:tc>
@@ -377,9 +396,11 @@
             <w:tcW w:w="2178" w:type="dxa"/>
           </w:tcPr>
           <w:p>
+            <w:proofErr w:type="spellStart"/>
             <w:r>
               <w:t>VocabularyCode</w:t>
             </w:r>
+            <w:proofErr w:type="spellEnd"/>
           </w:p>
         </w:tc>
         <w:tc>
@@ -425,8 +446,13 @@
             <w:tcW w:w="2178" w:type="dxa"/>
           </w:tcPr>
           <w:p>
+            <w:proofErr w:type="spellStart"/>
             <w:r>
-              <w:t>ConnectionString For ODM</w:t>
+              <w:t>ConnectionString</w:t>
+            </w:r>
+            <w:proofErr w:type="spellEnd"/>
+            <w:r>
+              <w:t xml:space="preserve"> For ODM</w:t>
             </w:r>
           </w:p>
         </w:tc>
@@ -621,33 +647,15 @@
         <w:t>GenericWs2.deploy.zip</w:t>
       </w:r>
     </w:p>
-    <w:bookmarkStart w:id="0" w:name="_GoBack"/>
-    <w:bookmarkEnd w:id="0"/>
-    <w:p>
-      <w:r>
-        <w:fldChar w:fldCharType="begin"/>
-      </w:r>
-      <w:r>
-        <w:instrText xml:space="preserve"> HYPERLINK "</w:instrText>
-      </w:r>
-      <w:r>
-        <w:instrText>http://water.sdsc.edu/softwarereleases/GenericODWebServices/GenericWs2.deploy.zip</w:instrText>
-      </w:r>
-      <w:r>
-        <w:instrText xml:space="preserve">" </w:instrText>
-      </w:r>
-      <w:r>
-        <w:fldChar w:fldCharType="separate"/>
-      </w:r>
-      <w:r>
-        <w:rPr>
-          <w:rStyle w:val="Hyperlink"/>
-        </w:rPr>
-        <w:t>http://water.sdsc.edu/softwarereleases/GenericODWebServices/GenericWs2.deploy.zip</w:t>
-      </w:r>
-      <w:r>
-        <w:fldChar w:fldCharType="end"/>
-      </w:r>
+    <w:p>
+      <w:hyperlink r:id="rId8" w:history="1">
+        <w:r>
+          <w:rPr>
+            <w:rStyle w:val="Hyperlink"/>
+          </w:rPr>
+          <w:t>http://water.sdsc.edu/softwarereleases/GenericODWebServices/GenericWs2.deploy.zip</w:t>
+        </w:r>
+      </w:hyperlink>
     </w:p>
     <w:p/>
     <w:p>
@@ -671,7 +679,7 @@
                     <pic:cNvPicPr/>
                   </pic:nvPicPr>
                   <pic:blipFill>
-                    <a:blip r:embed="rId8"/>
+                    <a:blip r:embed="rId9"/>
                     <a:stretch>
                       <a:fillRect/>
                     </a:stretch>
@@ -729,7 +737,7 @@
         <w:rPr>
           <w:noProof/>
         </w:rPr>
-        <w:t>ASP.Net 4.0 classic</w:t>
+        <w:t>ASP.Net 4.</w:t>
       </w:r>
       <w:r>
         <w:rPr>
@@ -747,7 +755,19 @@
         <w:rPr>
           <w:noProof/>
         </w:rPr>
-        <w:t>. This examples usesthe name “WaterOneFlow2” and a virtual directory inside the wwwroot.</w:t>
+        <w:t>. This examples uses</w:t>
+      </w:r>
+      <w:r>
+        <w:rPr>
+          <w:noProof/>
+        </w:rPr>
+        <w:t xml:space="preserve"> </w:t>
+      </w:r>
+      <w:r>
+        <w:rPr>
+          <w:noProof/>
+        </w:rPr>
+        <w:t>the name “WaterOneFlow2” and a virtual directory inside the wwwroot.</w:t>
       </w:r>
     </w:p>
     <w:p>
@@ -772,7 +792,7 @@
                     <pic:cNvPicPr/>
                   </pic:nvPicPr>
                   <pic:blipFill>
-                    <a:blip r:embed="rId9"/>
+                    <a:blip r:embed="rId10"/>
                     <a:stretch>
                       <a:fillRect/>
                     </a:stretch>
@@ -841,7 +861,7 @@
                     <pic:cNvPicPr/>
                   </pic:nvPicPr>
                   <pic:blipFill>
-                    <a:blip r:embed="rId10"/>
+                    <a:blip r:embed="rId11"/>
                     <a:stretch>
                       <a:fillRect/>
                     </a:stretch>
@@ -889,7 +909,7 @@
                     <pic:cNvPicPr/>
                   </pic:nvPicPr>
                   <pic:blipFill>
-                    <a:blip r:embed="rId11"/>
+                    <a:blip r:embed="rId12"/>
                     <a:stretch>
                       <a:fillRect/>
                     </a:stretch>
@@ -932,7 +952,7 @@
                     <pic:cNvPicPr/>
                   </pic:nvPicPr>
                   <pic:blipFill>
-                    <a:blip r:embed="rId12"/>
+                    <a:blip r:embed="rId13"/>
                     <a:stretch>
                       <a:fillRect/>
                     </a:stretch>
@@ -994,9 +1014,11 @@
           <w:numId w:val="1"/>
         </w:numPr>
       </w:pPr>
+      <w:proofErr w:type="spellStart"/>
       <w:r>
         <w:t>NetworkCode</w:t>
       </w:r>
+      <w:proofErr w:type="spellEnd"/>
     </w:p>
     <w:p>
       <w:pPr>
@@ -1006,9 +1028,11 @@
           <w:numId w:val="1"/>
         </w:numPr>
       </w:pPr>
+      <w:proofErr w:type="spellStart"/>
       <w:r>
         <w:t>VocabularyCode</w:t>
       </w:r>
+      <w:proofErr w:type="spellEnd"/>
     </w:p>
     <w:p>
       <w:pPr>
@@ -1031,8 +1055,13 @@
           <w:numId w:val="1"/>
         </w:numPr>
       </w:pPr>
-      <w:r>
-        <w:t xml:space="preserve">ConnectionString: </w:t>
+      <w:proofErr w:type="spellStart"/>
+      <w:r>
+        <w:t>ConnectionString</w:t>
+      </w:r>
+      <w:proofErr w:type="spellEnd"/>
+      <w:r>
+        <w:t xml:space="preserve">: </w:t>
       </w:r>
       <w:r>
         <w:t>ODDM</w:t>
@@ -1043,14 +1072,24 @@
         <w:t xml:space="preserve">Note </w:t>
       </w:r>
       <w:r>
-        <w:t xml:space="preserve">IGNORE: elmah-sqlserver and </w:t>
-      </w:r>
+        <w:t xml:space="preserve">IGNORE: </w:t>
+      </w:r>
+      <w:proofErr w:type="spellStart"/>
       <w:r>
         <w:t>Application</w:t>
       </w:r>
       <w:r>
-        <w:t>Services connectionStrings</w:t>
-      </w:r>
+        <w:t>Services</w:t>
+      </w:r>
+      <w:proofErr w:type="spellEnd"/>
+      <w:r>
+        <w:t xml:space="preserve"> </w:t>
+      </w:r>
+      <w:proofErr w:type="spellStart"/>
+      <w:r>
+        <w:t>connectionStrings</w:t>
+      </w:r>
+      <w:proofErr w:type="spellEnd"/>
     </w:p>
     <w:p>
       <w:r>
@@ -1073,7 +1112,7 @@
                     <pic:cNvPicPr/>
                   </pic:nvPicPr>
                   <pic:blipFill>
-                    <a:blip r:embed="rId13"/>
+                    <a:blip r:embed="rId14"/>
                     <a:stretch>
                       <a:fillRect/>
                     </a:stretch>
@@ -1115,7 +1154,7 @@
                     <pic:cNvPicPr/>
                   </pic:nvPicPr>
                   <pic:blipFill>
-                    <a:blip r:embed="rId14"/>
+                    <a:blip r:embed="rId15"/>
                     <a:stretch>
                       <a:fillRect/>
                     </a:stretch>
@@ -1159,7 +1198,7 @@
                     <pic:cNvPicPr/>
                   </pic:nvPicPr>
                   <pic:blipFill>
-                    <a:blip r:embed="rId15"/>
+                    <a:blip r:embed="rId16"/>
                     <a:stretch>
                       <a:fillRect/>
                     </a:stretch>
@@ -1212,7 +1251,7 @@
                     <pic:cNvPicPr/>
                   </pic:nvPicPr>
                   <pic:blipFill>
-                    <a:blip r:embed="rId16"/>
+                    <a:blip r:embed="rId17"/>
                     <a:stretch>
                       <a:fillRect/>
                     </a:stretch>
@@ -1240,7 +1279,7 @@
       </w:r>
     </w:p>
     <w:p>
-      <w:hyperlink r:id="rId17" w:history="1">
+      <w:hyperlink r:id="rId18" w:history="1">
         <w:r>
           <w:rPr>
             <w:rStyle w:val="Hyperlink"/>
@@ -1284,7 +1323,7 @@
                     <pic:cNvPicPr/>
                   </pic:nvPicPr>
                   <pic:blipFill>
-                    <a:blip r:embed="rId18"/>
+                    <a:blip r:embed="rId19"/>
                     <a:stretch>
                       <a:fillRect/>
                     </a:stretch>
@@ -1308,7 +1347,15 @@
     <w:p/>
     <w:p>
       <w:r>
-        <w:t>Click WaterML 1.1, and test the rest service interface</w:t>
+        <w:t xml:space="preserve">Click </w:t>
+      </w:r>
+      <w:proofErr w:type="spellStart"/>
+      <w:r>
+        <w:t>WaterML</w:t>
+      </w:r>
+      <w:proofErr w:type="spellEnd"/>
+      <w:r>
+        <w:t xml:space="preserve"> 1.1, and test the rest service interface</w:t>
       </w:r>
     </w:p>
     <w:p>
@@ -1333,7 +1380,7 @@
                     <pic:cNvPicPr/>
                   </pic:nvPicPr>
                   <pic:blipFill>
-                    <a:blip r:embed="rId19"/>
+                    <a:blip r:embed="rId20"/>
                     <a:stretch>
                       <a:fillRect/>
                     </a:stretch>
@@ -1382,7 +1429,7 @@
                     <pic:cNvPicPr/>
                   </pic:nvPicPr>
                   <pic:blipFill>
-                    <a:blip r:embed="rId20"/>
+                    <a:blip r:embed="rId21"/>
                     <a:stretch>
                       <a:fillRect/>
                     </a:stretch>
@@ -1430,7 +1477,7 @@
                     <pic:cNvPicPr/>
                   </pic:nvPicPr>
                   <pic:blipFill>
-                    <a:blip r:embed="rId21"/>
+                    <a:blip r:embed="rId22"/>
                     <a:stretch>
                       <a:fillRect/>
                     </a:stretch>

</xml_diff>